<commit_message>
added Requirements for Analysis and Information
</commit_message>
<xml_diff>
--- a/u02/wip/Lastenheft.docx
+++ b/u02/wip/Lastenheft.docx
@@ -1,6 +1,6 @@
 
 <file path=word/document.xml><?xml version="1.0" encoding="utf-8"?>
-<w:document xmlns:wpc="http://schemas.microsoft.com/office/word/2010/wordprocessingCanvas" xmlns:mc="http://schemas.openxmlformats.org/markup-compatibility/2006" xmlns:o="urn:schemas-microsoft-com:office:office" xmlns:r="http://schemas.openxmlformats.org/officeDocument/2006/relationships" xmlns:m="http://schemas.openxmlformats.org/officeDocument/2006/math" xmlns:v="urn:schemas-microsoft-com:vml" xmlns:wp14="http://schemas.microsoft.com/office/word/2010/wordprocessingDrawing" xmlns:wp="http://schemas.openxmlformats.org/drawingml/2006/wordprocessingDrawing" xmlns:w10="urn:schemas-microsoft-com:office:word" xmlns:w="http://schemas.openxmlformats.org/wordprocessingml/2006/main" xmlns:w14="http://schemas.microsoft.com/office/word/2010/wordml" xmlns:w15="http://schemas.microsoft.com/office/word/2012/wordml" xmlns:wpg="http://schemas.microsoft.com/office/word/2010/wordprocessingGroup" xmlns:wpi="http://schemas.microsoft.com/office/word/2010/wordprocessingInk" xmlns:wne="http://schemas.microsoft.com/office/word/2006/wordml" xmlns:wps="http://schemas.microsoft.com/office/word/2010/wordprocessingShape" mc:Ignorable="w14 w15 wp14">
+<w:document xmlns:wpc="http://schemas.microsoft.com/office/word/2010/wordprocessingCanvas" xmlns:mc="http://schemas.openxmlformats.org/markup-compatibility/2006" xmlns:o="urn:schemas-microsoft-com:office:office" xmlns:r="http://schemas.openxmlformats.org/officeDocument/2006/relationships" xmlns:m="http://schemas.openxmlformats.org/officeDocument/2006/math" xmlns:v="urn:schemas-microsoft-com:vml" xmlns:wp14="http://schemas.microsoft.com/office/word/2010/wordprocessingDrawing" xmlns:wp="http://schemas.openxmlformats.org/drawingml/2006/wordprocessingDrawing" xmlns:w10="urn:schemas-microsoft-com:office:word" xmlns:w="http://schemas.openxmlformats.org/wordprocessingml/2006/main" xmlns:w14="http://schemas.microsoft.com/office/word/2010/wordml" xmlns:wpg="http://schemas.microsoft.com/office/word/2010/wordprocessingGroup" xmlns:wpi="http://schemas.microsoft.com/office/word/2010/wordprocessingInk" xmlns:wne="http://schemas.microsoft.com/office/word/2006/wordml" xmlns:wps="http://schemas.microsoft.com/office/word/2010/wordprocessingShape" mc:Ignorable="w14 wp14">
   <w:body>
     <w:p>
       <w:pPr>
@@ -205,7 +205,27 @@
         <w:rPr>
           <w:lang w:val="en-GB"/>
         </w:rPr>
+        <w:t xml:space="preserve">Analysis &amp; </w:t>
+      </w:r>
+      <w:r>
+        <w:rPr>
+          <w:lang w:val="en-GB"/>
+        </w:rPr>
         <w:t>Information</w:t>
+      </w:r>
+    </w:p>
+    <w:p>
+      <w:pPr>
+        <w:pStyle w:val="berschrift3"/>
+        <w:rPr>
+          <w:lang w:val="en-GB"/>
+        </w:rPr>
+      </w:pPr>
+      <w:r>
+        <w:rPr>
+          <w:lang w:val="en-GB"/>
+        </w:rPr>
+        <w:t>Results</w:t>
       </w:r>
     </w:p>
     <w:p>
@@ -213,7 +233,7 @@
         <w:pStyle w:val="Listenabsatz"/>
         <w:numPr>
           <w:ilvl w:val="0"/>
-          <w:numId w:val="2"/>
+          <w:numId w:val="12"/>
         </w:numPr>
         <w:rPr>
           <w:lang w:val="en-GB"/>
@@ -223,13 +243,21 @@
         <w:rPr>
           <w:lang w:val="en-GB"/>
         </w:rPr>
-        <w:t>Current estimates</w:t>
-      </w:r>
-      <w:r>
-        <w:rPr>
-          <w:lang w:val="en-GB"/>
-        </w:rPr>
-        <w:t xml:space="preserve"> must be accessible</w:t>
+        <w:t>The difference to a selected previous election must be accessible for each type of result.</w:t>
+      </w:r>
+    </w:p>
+    <w:p>
+      <w:pPr>
+        <w:pStyle w:val="berschrift4"/>
+        <w:rPr>
+          <w:lang w:val="en-GB"/>
+        </w:rPr>
+      </w:pPr>
+      <w:r>
+        <w:rPr>
+          <w:lang w:val="en-GB"/>
+        </w:rPr>
+        <w:t>Voting percentage</w:t>
       </w:r>
     </w:p>
     <w:p>
@@ -237,7 +265,7 @@
         <w:pStyle w:val="Listenabsatz"/>
         <w:numPr>
           <w:ilvl w:val="0"/>
-          <w:numId w:val="2"/>
+          <w:numId w:val="10"/>
         </w:numPr>
         <w:rPr>
           <w:lang w:val="en-GB"/>
@@ -247,7 +275,35 @@
         <w:rPr>
           <w:lang w:val="en-GB"/>
         </w:rPr>
-        <w:t>Estimates must be clearly marked as estimates (i.e. not final results)</w:t>
+        <w:t>The results and turnout rate for a selected region (hole state, federal state, ‘</w:t>
+      </w:r>
+      <w:proofErr w:type="spellStart"/>
+      <w:r>
+        <w:rPr>
+          <w:lang w:val="en-GB"/>
+        </w:rPr>
+        <w:t>Wahlkreis</w:t>
+      </w:r>
+      <w:proofErr w:type="spellEnd"/>
+      <w:r>
+        <w:rPr>
+          <w:lang w:val="en-GB"/>
+        </w:rPr>
+        <w:t>’ or ‘</w:t>
+      </w:r>
+      <w:proofErr w:type="spellStart"/>
+      <w:r>
+        <w:rPr>
+          <w:lang w:val="en-GB"/>
+        </w:rPr>
+        <w:t>Wahlbezirk</w:t>
+      </w:r>
+      <w:proofErr w:type="spellEnd"/>
+      <w:r>
+        <w:rPr>
+          <w:lang w:val="en-GB"/>
+        </w:rPr>
+        <w:t xml:space="preserve">’) must be accessible </w:t>
       </w:r>
     </w:p>
     <w:p>
@@ -255,7 +311,7 @@
         <w:pStyle w:val="Listenabsatz"/>
         <w:numPr>
           <w:ilvl w:val="0"/>
-          <w:numId w:val="2"/>
+          <w:numId w:val="10"/>
         </w:numPr>
         <w:rPr>
           <w:lang w:val="en-GB"/>
@@ -265,13 +321,34 @@
         <w:rPr>
           <w:lang w:val="en-GB"/>
         </w:rPr>
-        <w:t>Results for potential coalitions</w:t>
-      </w:r>
-      <w:r>
-        <w:rPr>
-          <w:lang w:val="en-GB"/>
-        </w:rPr>
-        <w:t xml:space="preserve"> should be selectable</w:t>
+        <w:t>The selection of regions should be done by an interactive map.</w:t>
+      </w:r>
+      <w:r>
+        <w:rPr>
+          <w:lang w:val="en-GB"/>
+        </w:rPr>
+        <w:t xml:space="preserve"> </w:t>
+      </w:r>
+      <w:r>
+        <w:rPr>
+          <w:b/>
+          <w:lang w:val="en-GB"/>
+        </w:rPr>
+        <w:t>[optional]</w:t>
+      </w:r>
+    </w:p>
+    <w:p>
+      <w:pPr>
+        <w:pStyle w:val="berschrift4"/>
+        <w:rPr>
+          <w:lang w:val="en-GB"/>
+        </w:rPr>
+      </w:pPr>
+      <w:r>
+        <w:rPr>
+          <w:lang w:val="en-GB"/>
+        </w:rPr>
+        <w:t>Seating in ‘Bundestag’</w:t>
       </w:r>
     </w:p>
     <w:p>
@@ -279,7 +356,7 @@
         <w:pStyle w:val="Listenabsatz"/>
         <w:numPr>
           <w:ilvl w:val="0"/>
-          <w:numId w:val="2"/>
+          <w:numId w:val="11"/>
         </w:numPr>
         <w:rPr>
           <w:lang w:val="en-GB"/>
@@ -289,25 +366,21 @@
         <w:rPr>
           <w:lang w:val="en-GB"/>
         </w:rPr>
-        <w:t>One must be able to view r</w:t>
-      </w:r>
-      <w:r>
-        <w:rPr>
-          <w:lang w:val="en-GB"/>
-        </w:rPr>
-        <w:t xml:space="preserve">esults of previous elections </w:t>
-      </w:r>
-      <w:r>
-        <w:rPr>
-          <w:lang w:val="en-GB"/>
-        </w:rPr>
-        <w:t xml:space="preserve">and their </w:t>
-      </w:r>
-      <w:r>
-        <w:rPr>
-          <w:lang w:val="en-GB"/>
-        </w:rPr>
-        <w:t>comparison / deltas</w:t>
+        <w:t>The assigned seats in terms of number of seats and percentage must be accessible.</w:t>
+      </w:r>
+    </w:p>
+    <w:p>
+      <w:pPr>
+        <w:pStyle w:val="berschrift4"/>
+        <w:rPr>
+          <w:lang w:val="en-GB"/>
+        </w:rPr>
+      </w:pPr>
+      <w:r>
+        <w:rPr>
+          <w:lang w:val="en-GB"/>
+        </w:rPr>
+        <w:t>Possible coalitions</w:t>
       </w:r>
     </w:p>
     <w:p>
@@ -315,7 +388,7 @@
         <w:pStyle w:val="Listenabsatz"/>
         <w:numPr>
           <w:ilvl w:val="0"/>
-          <w:numId w:val="2"/>
+          <w:numId w:val="11"/>
         </w:numPr>
         <w:rPr>
           <w:lang w:val="en-GB"/>
@@ -325,19 +398,43 @@
         <w:rPr>
           <w:lang w:val="en-GB"/>
         </w:rPr>
-        <w:t>Rate of participation</w:t>
-      </w:r>
-      <w:r>
-        <w:rPr>
-          <w:lang w:val="en-GB"/>
-        </w:rPr>
-        <w:t xml:space="preserve"> (current and previous)</w:t>
-      </w:r>
-      <w:r>
-        <w:rPr>
-          <w:lang w:val="en-GB"/>
-        </w:rPr>
-        <w:t xml:space="preserve"> should be displayed</w:t>
+        <w:t>It must be possible to select a set of parties to see how much seats they have to analyse, if they are able to reach the majority.</w:t>
+      </w:r>
+    </w:p>
+    <w:p>
+      <w:pPr>
+        <w:pStyle w:val="berschrift3"/>
+        <w:rPr>
+          <w:lang w:val="en-GB"/>
+        </w:rPr>
+      </w:pPr>
+      <w:hyperlink r:id="rId8" w:anchor="/search=representative&amp;searchLoc=0&amp;resultOrder=basic&amp;multiwordShowSingle=on" w:history="1">
+        <w:r>
+          <w:rPr>
+            <w:lang w:val="en-GB"/>
+          </w:rPr>
+          <w:t>Representative</w:t>
+        </w:r>
+      </w:hyperlink>
+      <w:r>
+        <w:rPr>
+          <w:lang w:val="en-GB"/>
+        </w:rPr>
+        <w:t xml:space="preserve"> election statistics</w:t>
+      </w:r>
+    </w:p>
+    <w:p>
+      <w:pPr>
+        <w:pStyle w:val="berschrift4"/>
+        <w:rPr>
+          <w:lang w:val="en-GB"/>
+        </w:rPr>
+      </w:pPr>
+      <w:r>
+        <w:rPr>
+          <w:lang w:val="en-GB"/>
+        </w:rPr>
+        <w:t>Voting by gender</w:t>
       </w:r>
     </w:p>
     <w:p>
@@ -345,7 +442,7 @@
         <w:pStyle w:val="Listenabsatz"/>
         <w:numPr>
           <w:ilvl w:val="0"/>
-          <w:numId w:val="2"/>
+          <w:numId w:val="11"/>
         </w:numPr>
         <w:rPr>
           <w:lang w:val="en-GB"/>
@@ -355,31 +452,45 @@
         <w:rPr>
           <w:lang w:val="en-GB"/>
         </w:rPr>
-        <w:t xml:space="preserve">Gender and age distribution </w:t>
-      </w:r>
-      <w:r>
-        <w:rPr>
-          <w:lang w:val="en-GB"/>
-        </w:rPr>
-        <w:t>(</w:t>
-      </w:r>
-      <w:r>
-        <w:rPr>
-          <w:lang w:val="en-GB"/>
-        </w:rPr>
-        <w:t>current and previous elections</w:t>
-      </w:r>
-      <w:r>
-        <w:rPr>
-          <w:lang w:val="en-GB"/>
-        </w:rPr>
-        <w:t>)</w:t>
-      </w:r>
-      <w:r>
-        <w:rPr>
-          <w:lang w:val="en-GB"/>
-        </w:rPr>
-        <w:t xml:space="preserve"> should be viewable</w:t>
+        <w:t>The overall results and turnout rate</w:t>
+      </w:r>
+      <w:r>
+        <w:rPr>
+          <w:lang w:val="en-GB"/>
+        </w:rPr>
+        <w:t>, differentiated by gender, based on the r</w:t>
+      </w:r>
+      <w:r>
+        <w:rPr>
+          <w:lang w:val="en-GB"/>
+        </w:rPr>
+        <w:t>epresentative election statistics</w:t>
+      </w:r>
+      <w:r>
+        <w:rPr>
+          <w:lang w:val="en-GB"/>
+        </w:rPr>
+        <w:t>, must by accessible.</w:t>
+      </w:r>
+    </w:p>
+    <w:p>
+      <w:pPr>
+        <w:pStyle w:val="berschrift4"/>
+        <w:rPr>
+          <w:lang w:val="en-GB"/>
+        </w:rPr>
+      </w:pPr>
+      <w:r>
+        <w:rPr>
+          <w:lang w:val="en-GB"/>
+        </w:rPr>
+        <w:t xml:space="preserve">Voting by </w:t>
+      </w:r>
+      <w:r>
+        <w:rPr>
+          <w:lang w:val="en-GB"/>
+        </w:rPr>
+        <w:t>age group</w:t>
       </w:r>
     </w:p>
     <w:p>
@@ -387,7 +498,7 @@
         <w:pStyle w:val="Listenabsatz"/>
         <w:numPr>
           <w:ilvl w:val="0"/>
-          <w:numId w:val="2"/>
+          <w:numId w:val="11"/>
         </w:numPr>
         <w:rPr>
           <w:lang w:val="en-GB"/>
@@ -397,28 +508,457 @@
         <w:rPr>
           <w:lang w:val="en-GB"/>
         </w:rPr>
-        <w:t xml:space="preserve">Results per </w:t>
+        <w:t>The overall results</w:t>
+      </w:r>
+      <w:r>
+        <w:rPr>
+          <w:lang w:val="en-GB"/>
+        </w:rPr>
+        <w:t xml:space="preserve"> </w:t>
+      </w:r>
+      <w:r>
+        <w:rPr>
+          <w:lang w:val="en-GB"/>
+        </w:rPr>
+        <w:t xml:space="preserve">and turnout </w:t>
+      </w:r>
+      <w:r>
+        <w:rPr>
+          <w:lang w:val="en-GB"/>
+        </w:rPr>
+        <w:t>rate</w:t>
+      </w:r>
+      <w:r>
+        <w:rPr>
+          <w:lang w:val="en-GB"/>
+        </w:rPr>
+        <w:t xml:space="preserve">, differentiated by </w:t>
+      </w:r>
+      <w:r>
+        <w:rPr>
+          <w:lang w:val="en-GB"/>
+        </w:rPr>
+        <w:t>age group</w:t>
+      </w:r>
+      <w:r>
+        <w:rPr>
+          <w:lang w:val="en-GB"/>
+        </w:rPr>
+        <w:t>, based on the r</w:t>
+      </w:r>
+      <w:r>
+        <w:rPr>
+          <w:lang w:val="en-GB"/>
+        </w:rPr>
+        <w:t>epresentative election statistics</w:t>
+      </w:r>
+      <w:r>
+        <w:rPr>
+          <w:lang w:val="en-GB"/>
+        </w:rPr>
+        <w:t>, must by accessible.</w:t>
+      </w:r>
+    </w:p>
+    <w:p>
+      <w:pPr>
+        <w:pStyle w:val="berschrift4"/>
+        <w:rPr>
+          <w:lang w:val="en-GB"/>
+        </w:rPr>
+      </w:pPr>
+      <w:r>
+        <w:rPr>
+          <w:lang w:val="en-GB"/>
+        </w:rPr>
+        <w:t>Distribution of ‘</w:t>
       </w:r>
       <w:proofErr w:type="spellStart"/>
       <w:r>
         <w:rPr>
           <w:lang w:val="en-GB"/>
         </w:rPr>
-        <w:t>Wahlkreis</w:t>
+        <w:t>Erststimme</w:t>
       </w:r>
       <w:proofErr w:type="spellEnd"/>
       <w:r>
         <w:rPr>
           <w:lang w:val="en-GB"/>
         </w:rPr>
-        <w:t xml:space="preserve"> (current and previous)</w:t>
-      </w:r>
-      <w:r>
-        <w:rPr>
-          <w:lang w:val="en-GB"/>
-        </w:rPr>
-        <w:t xml:space="preserve"> must be selectable</w:t>
-      </w:r>
+        <w:t>’ and ‘</w:t>
+      </w:r>
+      <w:proofErr w:type="spellStart"/>
+      <w:r>
+        <w:rPr>
+          <w:lang w:val="en-GB"/>
+        </w:rPr>
+        <w:t>Zweistimme</w:t>
+      </w:r>
+      <w:proofErr w:type="spellEnd"/>
+      <w:r>
+        <w:rPr>
+          <w:lang w:val="en-GB"/>
+        </w:rPr>
+        <w:t>’</w:t>
+      </w:r>
+    </w:p>
+    <w:p>
+      <w:pPr>
+        <w:pStyle w:val="Listenabsatz"/>
+        <w:numPr>
+          <w:ilvl w:val="0"/>
+          <w:numId w:val="11"/>
+        </w:numPr>
+        <w:rPr>
+          <w:lang w:val="en-GB"/>
+        </w:rPr>
+      </w:pPr>
+      <w:r>
+        <w:rPr>
+          <w:lang w:val="en-GB"/>
+        </w:rPr>
+        <w:t>The overall results</w:t>
+      </w:r>
+      <w:r>
+        <w:rPr>
+          <w:lang w:val="en-GB"/>
+        </w:rPr>
+        <w:t>, differentiated by the used combinations of parties, voted for with ‘</w:t>
+      </w:r>
+      <w:proofErr w:type="spellStart"/>
+      <w:r>
+        <w:rPr>
+          <w:lang w:val="en-GB"/>
+        </w:rPr>
+        <w:t>Erststimme</w:t>
+      </w:r>
+      <w:proofErr w:type="spellEnd"/>
+      <w:r>
+        <w:rPr>
+          <w:lang w:val="en-GB"/>
+        </w:rPr>
+        <w:t>’ and ‘</w:t>
+      </w:r>
+      <w:proofErr w:type="spellStart"/>
+      <w:r>
+        <w:rPr>
+          <w:lang w:val="en-GB"/>
+        </w:rPr>
+        <w:t>Zweistimme</w:t>
+      </w:r>
+      <w:proofErr w:type="spellEnd"/>
+      <w:r>
+        <w:rPr>
+          <w:lang w:val="en-GB"/>
+        </w:rPr>
+        <w:t>’</w:t>
+      </w:r>
+      <w:r>
+        <w:rPr>
+          <w:lang w:val="en-GB"/>
+        </w:rPr>
+        <w:t>, based on the r</w:t>
+      </w:r>
+      <w:r>
+        <w:rPr>
+          <w:lang w:val="en-GB"/>
+        </w:rPr>
+        <w:t>epresentative election statistics</w:t>
+      </w:r>
+      <w:r>
+        <w:rPr>
+          <w:lang w:val="en-GB"/>
+        </w:rPr>
+        <w:t xml:space="preserve">, must be </w:t>
+      </w:r>
+      <w:r>
+        <w:rPr>
+          <w:lang w:val="en-GB"/>
+        </w:rPr>
+        <w:t>accessible</w:t>
+      </w:r>
+      <w:r>
+        <w:rPr>
+          <w:lang w:val="en-GB"/>
+        </w:rPr>
+        <w:t>.</w:t>
+      </w:r>
+    </w:p>
+    <w:p>
+      <w:pPr>
+        <w:pStyle w:val="berschrift4"/>
+        <w:rPr>
+          <w:lang w:val="en-GB"/>
+        </w:rPr>
+      </w:pPr>
+      <w:r>
+        <w:rPr>
+          <w:lang w:val="en-GB"/>
+        </w:rPr>
+        <w:t xml:space="preserve">Voting by </w:t>
+      </w:r>
+      <w:r>
+        <w:rPr>
+          <w:lang w:val="en-GB"/>
+        </w:rPr>
+        <w:t>voting method</w:t>
+      </w:r>
+    </w:p>
+    <w:p>
+      <w:pPr>
+        <w:pStyle w:val="Listenabsatz"/>
+        <w:numPr>
+          <w:ilvl w:val="0"/>
+          <w:numId w:val="11"/>
+        </w:numPr>
+        <w:rPr>
+          <w:lang w:val="en-GB"/>
+        </w:rPr>
+      </w:pPr>
+      <w:r>
+        <w:rPr>
+          <w:lang w:val="en-GB"/>
+        </w:rPr>
+        <w:t xml:space="preserve">The overall results and turnout rate, differentiated by </w:t>
+      </w:r>
+      <w:r>
+        <w:rPr>
+          <w:lang w:val="en-GB"/>
+        </w:rPr>
+        <w:t>the voting method (‘</w:t>
+      </w:r>
+      <w:proofErr w:type="spellStart"/>
+      <w:r>
+        <w:rPr>
+          <w:lang w:val="en-GB"/>
+        </w:rPr>
+        <w:t>Briefwahl</w:t>
+      </w:r>
+      <w:proofErr w:type="spellEnd"/>
+      <w:r>
+        <w:rPr>
+          <w:lang w:val="en-GB"/>
+        </w:rPr>
+        <w:t>’, ‘</w:t>
+      </w:r>
+      <w:proofErr w:type="spellStart"/>
+      <w:r>
+        <w:rPr>
+          <w:lang w:val="en-GB"/>
+        </w:rPr>
+        <w:t>Urnenwahl</w:t>
+      </w:r>
+      <w:proofErr w:type="spellEnd"/>
+      <w:r>
+        <w:rPr>
+          <w:lang w:val="en-GB"/>
+        </w:rPr>
+        <w:t>’)</w:t>
+      </w:r>
+      <w:r>
+        <w:rPr>
+          <w:lang w:val="en-GB"/>
+        </w:rPr>
+        <w:t>, based on the r</w:t>
+      </w:r>
+      <w:r>
+        <w:rPr>
+          <w:lang w:val="en-GB"/>
+        </w:rPr>
+        <w:t>epresentative election statistics</w:t>
+      </w:r>
+      <w:r>
+        <w:rPr>
+          <w:lang w:val="en-GB"/>
+        </w:rPr>
+        <w:t>, must by accessible.</w:t>
+      </w:r>
+    </w:p>
+    <w:p>
+      <w:pPr>
+        <w:jc w:val="both"/>
+        <w:rPr>
+          <w:lang w:val="en-GB"/>
+        </w:rPr>
+      </w:pPr>
+    </w:p>
+    <w:p>
+      <w:pPr>
+        <w:pStyle w:val="berschrift3"/>
+        <w:rPr>
+          <w:lang w:val="en-GB"/>
+        </w:rPr>
+      </w:pPr>
+      <w:r>
+        <w:rPr>
+          <w:lang w:val="en-GB"/>
+        </w:rPr>
+        <w:lastRenderedPageBreak/>
+        <w:t>Estimates</w:t>
+      </w:r>
+    </w:p>
+    <w:p>
+      <w:pPr>
+        <w:pStyle w:val="Listenabsatz"/>
+        <w:numPr>
+          <w:ilvl w:val="0"/>
+          <w:numId w:val="10"/>
+        </w:numPr>
+        <w:rPr>
+          <w:lang w:val="en-GB"/>
+        </w:rPr>
+      </w:pPr>
+      <w:r>
+        <w:rPr>
+          <w:lang w:val="en-GB"/>
+        </w:rPr>
+        <w:t>Estimates must be clearly marked as estimates (i.e. not final results)</w:t>
+      </w:r>
+    </w:p>
+    <w:p>
+      <w:pPr>
+        <w:pStyle w:val="berschrift4"/>
+        <w:rPr>
+          <w:lang w:val="en-GB"/>
+        </w:rPr>
+      </w:pPr>
+      <w:r>
+        <w:rPr>
+          <w:lang w:val="en-GB"/>
+        </w:rPr>
+        <w:t>Voting percentage</w:t>
+      </w:r>
+    </w:p>
+    <w:p>
+      <w:pPr>
+        <w:pStyle w:val="Listenabsatz"/>
+        <w:numPr>
+          <w:ilvl w:val="0"/>
+          <w:numId w:val="10"/>
+        </w:numPr>
+        <w:rPr>
+          <w:lang w:val="en-GB"/>
+        </w:rPr>
+      </w:pPr>
+      <w:r>
+        <w:rPr>
+          <w:lang w:val="en-GB"/>
+        </w:rPr>
+        <w:t xml:space="preserve">The </w:t>
+      </w:r>
+      <w:r>
+        <w:rPr>
+          <w:lang w:val="en-GB"/>
+        </w:rPr>
+        <w:t xml:space="preserve">estimated overall </w:t>
+      </w:r>
+      <w:r>
+        <w:rPr>
+          <w:lang w:val="en-GB"/>
+        </w:rPr>
+        <w:t>results and turnout</w:t>
+      </w:r>
+      <w:r>
+        <w:rPr>
+          <w:lang w:val="en-GB"/>
+        </w:rPr>
+        <w:t xml:space="preserve"> rate</w:t>
+      </w:r>
+      <w:r>
+        <w:rPr>
+          <w:lang w:val="en-GB"/>
+        </w:rPr>
+        <w:t xml:space="preserve"> must be accessible </w:t>
+      </w:r>
+    </w:p>
+    <w:p>
+      <w:pPr>
+        <w:pStyle w:val="berschrift4"/>
+        <w:rPr>
+          <w:lang w:val="en-GB"/>
+        </w:rPr>
+      </w:pPr>
+      <w:r>
+        <w:rPr>
+          <w:lang w:val="en-GB"/>
+        </w:rPr>
+        <w:t>Seating in ‘Bundestag’</w:t>
+      </w:r>
+    </w:p>
+    <w:p>
+      <w:pPr>
+        <w:pStyle w:val="Listenabsatz"/>
+        <w:numPr>
+          <w:ilvl w:val="0"/>
+          <w:numId w:val="11"/>
+        </w:numPr>
+        <w:rPr>
+          <w:lang w:val="en-GB"/>
+        </w:rPr>
+      </w:pPr>
+      <w:r>
+        <w:rPr>
+          <w:lang w:val="en-GB"/>
+        </w:rPr>
+        <w:t>The</w:t>
+      </w:r>
+      <w:r>
+        <w:rPr>
+          <w:lang w:val="en-GB"/>
+        </w:rPr>
+        <w:t xml:space="preserve"> </w:t>
+      </w:r>
+      <w:r>
+        <w:rPr>
+          <w:lang w:val="en-GB"/>
+        </w:rPr>
+        <w:t>estimated assigned seats in terms of number of seats and percentage must be accessible.</w:t>
+      </w:r>
+    </w:p>
+    <w:p>
+      <w:pPr>
+        <w:pStyle w:val="berschrift4"/>
+        <w:rPr>
+          <w:lang w:val="en-GB"/>
+        </w:rPr>
+      </w:pPr>
+      <w:r>
+        <w:rPr>
+          <w:lang w:val="en-GB"/>
+        </w:rPr>
+        <w:t>Possible coalitions</w:t>
+      </w:r>
+    </w:p>
+    <w:p>
+      <w:pPr>
+        <w:pStyle w:val="Listenabsatz"/>
+        <w:numPr>
+          <w:ilvl w:val="0"/>
+          <w:numId w:val="11"/>
+        </w:numPr>
+        <w:rPr>
+          <w:lang w:val="en-GB"/>
+        </w:rPr>
+      </w:pPr>
+      <w:r>
+        <w:rPr>
+          <w:lang w:val="en-GB"/>
+        </w:rPr>
+        <w:t>It must be possible to select a set of parties to see how much</w:t>
+      </w:r>
+      <w:r>
+        <w:rPr>
+          <w:lang w:val="en-GB"/>
+        </w:rPr>
+        <w:t xml:space="preserve"> </w:t>
+      </w:r>
+      <w:r>
+        <w:rPr>
+          <w:lang w:val="en-GB"/>
+        </w:rPr>
+        <w:t>estimated seats they have to analyse, if they are able to reach the majority.</w:t>
+      </w:r>
+      <w:bookmarkStart w:id="0" w:name="_GoBack"/>
+      <w:bookmarkEnd w:id="0"/>
     </w:p>
     <w:p>
       <w:pPr>
@@ -924,8 +1464,6 @@
         </w:rPr>
         <w:t xml:space="preserve">(Preliminary) </w:t>
       </w:r>
-      <w:bookmarkStart w:id="0" w:name="_GoBack"/>
-      <w:bookmarkEnd w:id="0"/>
       <w:r>
         <w:rPr>
           <w:lang w:val="en-GB"/>
@@ -1063,7 +1601,6 @@
         <w:rPr>
           <w:lang w:val="en-GB"/>
         </w:rPr>
-        <w:lastRenderedPageBreak/>
         <w:t>Within the database there is no association between citizens and their votes. Within the database no such relation can be derived</w:t>
       </w:r>
       <w:r>
@@ -1207,6 +1744,7 @@
         <w:rPr>
           <w:lang w:val="en-GB"/>
         </w:rPr>
+        <w:lastRenderedPageBreak/>
         <w:t>Acceptance criteria</w:t>
       </w:r>
     </w:p>
@@ -1265,8 +1803,8 @@
       </w:r>
     </w:p>
     <w:sectPr>
-      <w:headerReference w:type="default" r:id="rId7"/>
-      <w:footerReference w:type="default" r:id="rId8"/>
+      <w:headerReference w:type="default" r:id="rId9"/>
+      <w:footerReference w:type="default" r:id="rId10"/>
       <w:pgSz w:w="11906" w:h="16838"/>
       <w:pgMar w:top="1417" w:right="1417" w:bottom="1134" w:left="1417" w:header="708" w:footer="708" w:gutter="0"/>
       <w:cols w:space="708"/>
@@ -1277,7 +1815,7 @@
 </file>
 
 <file path=word/endnotes.xml><?xml version="1.0" encoding="utf-8"?>
-<w:endnotes xmlns:wpc="http://schemas.microsoft.com/office/word/2010/wordprocessingCanvas" xmlns:mc="http://schemas.openxmlformats.org/markup-compatibility/2006" xmlns:o="urn:schemas-microsoft-com:office:office" xmlns:r="http://schemas.openxmlformats.org/officeDocument/2006/relationships" xmlns:m="http://schemas.openxmlformats.org/officeDocument/2006/math" xmlns:v="urn:schemas-microsoft-com:vml" xmlns:wp14="http://schemas.microsoft.com/office/word/2010/wordprocessingDrawing" xmlns:wp="http://schemas.openxmlformats.org/drawingml/2006/wordprocessingDrawing" xmlns:w10="urn:schemas-microsoft-com:office:word" xmlns:w="http://schemas.openxmlformats.org/wordprocessingml/2006/main" xmlns:w14="http://schemas.microsoft.com/office/word/2010/wordml" xmlns:w15="http://schemas.microsoft.com/office/word/2012/wordml" xmlns:wpg="http://schemas.microsoft.com/office/word/2010/wordprocessingGroup" xmlns:wpi="http://schemas.microsoft.com/office/word/2010/wordprocessingInk" xmlns:wne="http://schemas.microsoft.com/office/word/2006/wordml" xmlns:wps="http://schemas.microsoft.com/office/word/2010/wordprocessingShape" mc:Ignorable="w14 w15 wp14">
+<w:endnotes xmlns:wpc="http://schemas.microsoft.com/office/word/2010/wordprocessingCanvas" xmlns:mc="http://schemas.openxmlformats.org/markup-compatibility/2006" xmlns:o="urn:schemas-microsoft-com:office:office" xmlns:r="http://schemas.openxmlformats.org/officeDocument/2006/relationships" xmlns:m="http://schemas.openxmlformats.org/officeDocument/2006/math" xmlns:v="urn:schemas-microsoft-com:vml" xmlns:wp14="http://schemas.microsoft.com/office/word/2010/wordprocessingDrawing" xmlns:wp="http://schemas.openxmlformats.org/drawingml/2006/wordprocessingDrawing" xmlns:w10="urn:schemas-microsoft-com:office:word" xmlns:w="http://schemas.openxmlformats.org/wordprocessingml/2006/main" xmlns:w14="http://schemas.microsoft.com/office/word/2010/wordml" xmlns:wpg="http://schemas.microsoft.com/office/word/2010/wordprocessingGroup" xmlns:wpi="http://schemas.microsoft.com/office/word/2010/wordprocessingInk" xmlns:wne="http://schemas.microsoft.com/office/word/2006/wordml" xmlns:wps="http://schemas.microsoft.com/office/word/2010/wordprocessingShape" mc:Ignorable="w14 wp14">
   <w:endnote w:type="separator" w:id="-1">
     <w:p>
       <w:pPr>
@@ -1302,7 +1840,7 @@
 </file>
 
 <file path=word/footer1.xml><?xml version="1.0" encoding="utf-8"?>
-<w:ftr xmlns:wpc="http://schemas.microsoft.com/office/word/2010/wordprocessingCanvas" xmlns:mc="http://schemas.openxmlformats.org/markup-compatibility/2006" xmlns:o="urn:schemas-microsoft-com:office:office" xmlns:r="http://schemas.openxmlformats.org/officeDocument/2006/relationships" xmlns:m="http://schemas.openxmlformats.org/officeDocument/2006/math" xmlns:v="urn:schemas-microsoft-com:vml" xmlns:wp14="http://schemas.microsoft.com/office/word/2010/wordprocessingDrawing" xmlns:wp="http://schemas.openxmlformats.org/drawingml/2006/wordprocessingDrawing" xmlns:w10="urn:schemas-microsoft-com:office:word" xmlns:w="http://schemas.openxmlformats.org/wordprocessingml/2006/main" xmlns:w14="http://schemas.microsoft.com/office/word/2010/wordml" xmlns:w15="http://schemas.microsoft.com/office/word/2012/wordml" xmlns:wpg="http://schemas.microsoft.com/office/word/2010/wordprocessingGroup" xmlns:wpi="http://schemas.microsoft.com/office/word/2010/wordprocessingInk" xmlns:wne="http://schemas.microsoft.com/office/word/2006/wordml" xmlns:wps="http://schemas.microsoft.com/office/word/2010/wordprocessingShape" mc:Ignorable="w14 w15 wp14">
+<w:ftr xmlns:wpc="http://schemas.microsoft.com/office/word/2010/wordprocessingCanvas" xmlns:mc="http://schemas.openxmlformats.org/markup-compatibility/2006" xmlns:o="urn:schemas-microsoft-com:office:office" xmlns:r="http://schemas.openxmlformats.org/officeDocument/2006/relationships" xmlns:m="http://schemas.openxmlformats.org/officeDocument/2006/math" xmlns:v="urn:schemas-microsoft-com:vml" xmlns:wp14="http://schemas.microsoft.com/office/word/2010/wordprocessingDrawing" xmlns:wp="http://schemas.openxmlformats.org/drawingml/2006/wordprocessingDrawing" xmlns:w10="urn:schemas-microsoft-com:office:word" xmlns:w="http://schemas.openxmlformats.org/wordprocessingml/2006/main" xmlns:w14="http://schemas.microsoft.com/office/word/2010/wordml" xmlns:wpg="http://schemas.microsoft.com/office/word/2010/wordprocessingGroup" xmlns:wpi="http://schemas.microsoft.com/office/word/2010/wordprocessingInk" xmlns:wne="http://schemas.microsoft.com/office/word/2006/wordml" xmlns:wps="http://schemas.microsoft.com/office/word/2010/wordprocessingShape" mc:Ignorable="w14 wp14">
   <w:sdt>
     <w:sdtPr>
       <w:id w:val="-1986153039"/>
@@ -1421,7 +1959,7 @@
                 <w:sz w:val="20"/>
                 <w:szCs w:val="20"/>
               </w:rPr>
-              <w:instrText>2</w:instrText>
+              <w:instrText>1</w:instrText>
             </w:r>
             <w:r>
               <w:rPr>
@@ -1446,7 +1984,7 @@
                 <w:sz w:val="20"/>
                 <w:szCs w:val="20"/>
               </w:rPr>
-              <w:t>2</w:t>
+              <w:t>1</w:t>
             </w:r>
             <w:r>
               <w:rPr>
@@ -1510,7 +2048,7 @@
                 <w:sz w:val="20"/>
                 <w:szCs w:val="20"/>
               </w:rPr>
-              <w:instrText>2</w:instrText>
+              <w:instrText>3</w:instrText>
             </w:r>
             <w:r>
               <w:rPr>
@@ -1535,7 +2073,7 @@
                 <w:sz w:val="20"/>
                 <w:szCs w:val="20"/>
               </w:rPr>
-              <w:t>2</w:t>
+              <w:t>3</w:t>
             </w:r>
             <w:r>
               <w:rPr>
@@ -1559,7 +2097,7 @@
 </file>
 
 <file path=word/footnotes.xml><?xml version="1.0" encoding="utf-8"?>
-<w:footnotes xmlns:wpc="http://schemas.microsoft.com/office/word/2010/wordprocessingCanvas" xmlns:mc="http://schemas.openxmlformats.org/markup-compatibility/2006" xmlns:o="urn:schemas-microsoft-com:office:office" xmlns:r="http://schemas.openxmlformats.org/officeDocument/2006/relationships" xmlns:m="http://schemas.openxmlformats.org/officeDocument/2006/math" xmlns:v="urn:schemas-microsoft-com:vml" xmlns:wp14="http://schemas.microsoft.com/office/word/2010/wordprocessingDrawing" xmlns:wp="http://schemas.openxmlformats.org/drawingml/2006/wordprocessingDrawing" xmlns:w10="urn:schemas-microsoft-com:office:word" xmlns:w="http://schemas.openxmlformats.org/wordprocessingml/2006/main" xmlns:w14="http://schemas.microsoft.com/office/word/2010/wordml" xmlns:w15="http://schemas.microsoft.com/office/word/2012/wordml" xmlns:wpg="http://schemas.microsoft.com/office/word/2010/wordprocessingGroup" xmlns:wpi="http://schemas.microsoft.com/office/word/2010/wordprocessingInk" xmlns:wne="http://schemas.microsoft.com/office/word/2006/wordml" xmlns:wps="http://schemas.microsoft.com/office/word/2010/wordprocessingShape" mc:Ignorable="w14 w15 wp14">
+<w:footnotes xmlns:wpc="http://schemas.microsoft.com/office/word/2010/wordprocessingCanvas" xmlns:mc="http://schemas.openxmlformats.org/markup-compatibility/2006" xmlns:o="urn:schemas-microsoft-com:office:office" xmlns:r="http://schemas.openxmlformats.org/officeDocument/2006/relationships" xmlns:m="http://schemas.openxmlformats.org/officeDocument/2006/math" xmlns:v="urn:schemas-microsoft-com:vml" xmlns:wp14="http://schemas.microsoft.com/office/word/2010/wordprocessingDrawing" xmlns:wp="http://schemas.openxmlformats.org/drawingml/2006/wordprocessingDrawing" xmlns:w10="urn:schemas-microsoft-com:office:word" xmlns:w="http://schemas.openxmlformats.org/wordprocessingml/2006/main" xmlns:w14="http://schemas.microsoft.com/office/word/2010/wordml" xmlns:wpg="http://schemas.microsoft.com/office/word/2010/wordprocessingGroup" xmlns:wpi="http://schemas.microsoft.com/office/word/2010/wordprocessingInk" xmlns:wne="http://schemas.microsoft.com/office/word/2006/wordml" xmlns:wps="http://schemas.microsoft.com/office/word/2010/wordprocessingShape" mc:Ignorable="w14 wp14">
   <w:footnote w:type="separator" w:id="-1">
     <w:p>
       <w:pPr>
@@ -1584,7 +2122,7 @@
 </file>
 
 <file path=word/header1.xml><?xml version="1.0" encoding="utf-8"?>
-<w:hdr xmlns:wpc="http://schemas.microsoft.com/office/word/2010/wordprocessingCanvas" xmlns:mc="http://schemas.openxmlformats.org/markup-compatibility/2006" xmlns:o="urn:schemas-microsoft-com:office:office" xmlns:r="http://schemas.openxmlformats.org/officeDocument/2006/relationships" xmlns:m="http://schemas.openxmlformats.org/officeDocument/2006/math" xmlns:v="urn:schemas-microsoft-com:vml" xmlns:wp14="http://schemas.microsoft.com/office/word/2010/wordprocessingDrawing" xmlns:wp="http://schemas.openxmlformats.org/drawingml/2006/wordprocessingDrawing" xmlns:w10="urn:schemas-microsoft-com:office:word" xmlns:w="http://schemas.openxmlformats.org/wordprocessingml/2006/main" xmlns:w14="http://schemas.microsoft.com/office/word/2010/wordml" xmlns:w15="http://schemas.microsoft.com/office/word/2012/wordml" xmlns:wpg="http://schemas.microsoft.com/office/word/2010/wordprocessingGroup" xmlns:wpi="http://schemas.microsoft.com/office/word/2010/wordprocessingInk" xmlns:wne="http://schemas.microsoft.com/office/word/2006/wordml" xmlns:wps="http://schemas.microsoft.com/office/word/2010/wordprocessingShape" mc:Ignorable="w14 w15 wp14">
+<w:hdr xmlns:wpc="http://schemas.microsoft.com/office/word/2010/wordprocessingCanvas" xmlns:mc="http://schemas.openxmlformats.org/markup-compatibility/2006" xmlns:o="urn:schemas-microsoft-com:office:office" xmlns:r="http://schemas.openxmlformats.org/officeDocument/2006/relationships" xmlns:m="http://schemas.openxmlformats.org/officeDocument/2006/math" xmlns:v="urn:schemas-microsoft-com:vml" xmlns:wp14="http://schemas.microsoft.com/office/word/2010/wordprocessingDrawing" xmlns:wp="http://schemas.openxmlformats.org/drawingml/2006/wordprocessingDrawing" xmlns:w10="urn:schemas-microsoft-com:office:word" xmlns:w="http://schemas.openxmlformats.org/wordprocessingml/2006/main" xmlns:w14="http://schemas.microsoft.com/office/word/2010/wordml" xmlns:wpg="http://schemas.microsoft.com/office/word/2010/wordprocessingGroup" xmlns:wpi="http://schemas.microsoft.com/office/word/2010/wordprocessingInk" xmlns:wne="http://schemas.microsoft.com/office/word/2006/wordml" xmlns:wps="http://schemas.microsoft.com/office/word/2010/wordprocessingShape" mc:Ignorable="w14 wp14">
   <w:p>
     <w:pPr>
       <w:pStyle w:val="Kopfzeile"/>
@@ -1648,8 +2186,8 @@
 </file>
 
 <file path=word/numbering.xml><?xml version="1.0" encoding="utf-8"?>
-<w:numbering xmlns:wpc="http://schemas.microsoft.com/office/word/2010/wordprocessingCanvas" xmlns:mc="http://schemas.openxmlformats.org/markup-compatibility/2006" xmlns:o="urn:schemas-microsoft-com:office:office" xmlns:r="http://schemas.openxmlformats.org/officeDocument/2006/relationships" xmlns:m="http://schemas.openxmlformats.org/officeDocument/2006/math" xmlns:v="urn:schemas-microsoft-com:vml" xmlns:wp14="http://schemas.microsoft.com/office/word/2010/wordprocessingDrawing" xmlns:wp="http://schemas.openxmlformats.org/drawingml/2006/wordprocessingDrawing" xmlns:w10="urn:schemas-microsoft-com:office:word" xmlns:w="http://schemas.openxmlformats.org/wordprocessingml/2006/main" xmlns:w14="http://schemas.microsoft.com/office/word/2010/wordml" xmlns:w15="http://schemas.microsoft.com/office/word/2012/wordml" xmlns:wpg="http://schemas.microsoft.com/office/word/2010/wordprocessingGroup" xmlns:wpi="http://schemas.microsoft.com/office/word/2010/wordprocessingInk" xmlns:wne="http://schemas.microsoft.com/office/word/2006/wordml" xmlns:wps="http://schemas.microsoft.com/office/word/2010/wordprocessingShape" mc:Ignorable="w14 w15 wp14">
-  <w:abstractNum w:abstractNumId="0" w15:restartNumberingAfterBreak="0">
+<w:numbering xmlns:wpc="http://schemas.microsoft.com/office/word/2010/wordprocessingCanvas" xmlns:mc="http://schemas.openxmlformats.org/markup-compatibility/2006" xmlns:o="urn:schemas-microsoft-com:office:office" xmlns:r="http://schemas.openxmlformats.org/officeDocument/2006/relationships" xmlns:m="http://schemas.openxmlformats.org/officeDocument/2006/math" xmlns:v="urn:schemas-microsoft-com:vml" xmlns:wp14="http://schemas.microsoft.com/office/word/2010/wordprocessingDrawing" xmlns:wp="http://schemas.openxmlformats.org/drawingml/2006/wordprocessingDrawing" xmlns:w10="urn:schemas-microsoft-com:office:word" xmlns:w="http://schemas.openxmlformats.org/wordprocessingml/2006/main" xmlns:w14="http://schemas.microsoft.com/office/word/2010/wordml" xmlns:wpg="http://schemas.microsoft.com/office/word/2010/wordprocessingGroup" xmlns:wpi="http://schemas.microsoft.com/office/word/2010/wordprocessingInk" xmlns:wne="http://schemas.microsoft.com/office/word/2006/wordml" xmlns:wps="http://schemas.microsoft.com/office/word/2010/wordprocessingShape" mc:Ignorable="w14 wp14">
+  <w:abstractNum w:abstractNumId="0">
     <w:nsid w:val="0D6E64C7"/>
     <w:multiLevelType w:val="hybridMultilevel"/>
     <w:tmpl w:val="04EAF7E0"/>
@@ -1762,7 +2300,7 @@
       </w:rPr>
     </w:lvl>
   </w:abstractNum>
-  <w:abstractNum w:abstractNumId="1" w15:restartNumberingAfterBreak="0">
+  <w:abstractNum w:abstractNumId="1">
     <w:nsid w:val="12840A3C"/>
     <w:multiLevelType w:val="hybridMultilevel"/>
     <w:tmpl w:val="C57C9B0C"/>
@@ -1875,7 +2413,120 @@
       </w:rPr>
     </w:lvl>
   </w:abstractNum>
-  <w:abstractNum w:abstractNumId="2" w15:restartNumberingAfterBreak="0">
+  <w:abstractNum w:abstractNumId="2">
+    <w:nsid w:val="171246BC"/>
+    <w:multiLevelType w:val="hybridMultilevel"/>
+    <w:tmpl w:val="B6B2758C"/>
+    <w:lvl w:ilvl="0" w:tplc="0C070001">
+      <w:start w:val="1"/>
+      <w:numFmt w:val="bullet"/>
+      <w:lvlText w:val=""/>
+      <w:lvlJc w:val="left"/>
+      <w:pPr>
+        <w:ind w:left="720" w:hanging="360"/>
+      </w:pPr>
+      <w:rPr>
+        <w:rFonts w:ascii="Symbol" w:hAnsi="Symbol" w:hint="default"/>
+      </w:rPr>
+    </w:lvl>
+    <w:lvl w:ilvl="1" w:tplc="0C070003" w:tentative="1">
+      <w:start w:val="1"/>
+      <w:numFmt w:val="bullet"/>
+      <w:lvlText w:val="o"/>
+      <w:lvlJc w:val="left"/>
+      <w:pPr>
+        <w:ind w:left="1440" w:hanging="360"/>
+      </w:pPr>
+      <w:rPr>
+        <w:rFonts w:ascii="Courier New" w:hAnsi="Courier New" w:cs="Courier New" w:hint="default"/>
+      </w:rPr>
+    </w:lvl>
+    <w:lvl w:ilvl="2" w:tplc="0C070005" w:tentative="1">
+      <w:start w:val="1"/>
+      <w:numFmt w:val="bullet"/>
+      <w:lvlText w:val=""/>
+      <w:lvlJc w:val="left"/>
+      <w:pPr>
+        <w:ind w:left="2160" w:hanging="360"/>
+      </w:pPr>
+      <w:rPr>
+        <w:rFonts w:ascii="Wingdings" w:hAnsi="Wingdings" w:hint="default"/>
+      </w:rPr>
+    </w:lvl>
+    <w:lvl w:ilvl="3" w:tplc="0C070001" w:tentative="1">
+      <w:start w:val="1"/>
+      <w:numFmt w:val="bullet"/>
+      <w:lvlText w:val=""/>
+      <w:lvlJc w:val="left"/>
+      <w:pPr>
+        <w:ind w:left="2880" w:hanging="360"/>
+      </w:pPr>
+      <w:rPr>
+        <w:rFonts w:ascii="Symbol" w:hAnsi="Symbol" w:hint="default"/>
+      </w:rPr>
+    </w:lvl>
+    <w:lvl w:ilvl="4" w:tplc="0C070003" w:tentative="1">
+      <w:start w:val="1"/>
+      <w:numFmt w:val="bullet"/>
+      <w:lvlText w:val="o"/>
+      <w:lvlJc w:val="left"/>
+      <w:pPr>
+        <w:ind w:left="3600" w:hanging="360"/>
+      </w:pPr>
+      <w:rPr>
+        <w:rFonts w:ascii="Courier New" w:hAnsi="Courier New" w:cs="Courier New" w:hint="default"/>
+      </w:rPr>
+    </w:lvl>
+    <w:lvl w:ilvl="5" w:tplc="0C070005" w:tentative="1">
+      <w:start w:val="1"/>
+      <w:numFmt w:val="bullet"/>
+      <w:lvlText w:val=""/>
+      <w:lvlJc w:val="left"/>
+      <w:pPr>
+        <w:ind w:left="4320" w:hanging="360"/>
+      </w:pPr>
+      <w:rPr>
+        <w:rFonts w:ascii="Wingdings" w:hAnsi="Wingdings" w:hint="default"/>
+      </w:rPr>
+    </w:lvl>
+    <w:lvl w:ilvl="6" w:tplc="0C070001" w:tentative="1">
+      <w:start w:val="1"/>
+      <w:numFmt w:val="bullet"/>
+      <w:lvlText w:val=""/>
+      <w:lvlJc w:val="left"/>
+      <w:pPr>
+        <w:ind w:left="5040" w:hanging="360"/>
+      </w:pPr>
+      <w:rPr>
+        <w:rFonts w:ascii="Symbol" w:hAnsi="Symbol" w:hint="default"/>
+      </w:rPr>
+    </w:lvl>
+    <w:lvl w:ilvl="7" w:tplc="0C070003" w:tentative="1">
+      <w:start w:val="1"/>
+      <w:numFmt w:val="bullet"/>
+      <w:lvlText w:val="o"/>
+      <w:lvlJc w:val="left"/>
+      <w:pPr>
+        <w:ind w:left="5760" w:hanging="360"/>
+      </w:pPr>
+      <w:rPr>
+        <w:rFonts w:ascii="Courier New" w:hAnsi="Courier New" w:cs="Courier New" w:hint="default"/>
+      </w:rPr>
+    </w:lvl>
+    <w:lvl w:ilvl="8" w:tplc="0C070005" w:tentative="1">
+      <w:start w:val="1"/>
+      <w:numFmt w:val="bullet"/>
+      <w:lvlText w:val=""/>
+      <w:lvlJc w:val="left"/>
+      <w:pPr>
+        <w:ind w:left="6480" w:hanging="360"/>
+      </w:pPr>
+      <w:rPr>
+        <w:rFonts w:ascii="Wingdings" w:hAnsi="Wingdings" w:hint="default"/>
+      </w:rPr>
+    </w:lvl>
+  </w:abstractNum>
+  <w:abstractNum w:abstractNumId="3">
     <w:nsid w:val="1C9E0866"/>
     <w:multiLevelType w:val="hybridMultilevel"/>
     <w:tmpl w:val="D4A67802"/>
@@ -1988,7 +2639,7 @@
       </w:rPr>
     </w:lvl>
   </w:abstractNum>
-  <w:abstractNum w:abstractNumId="3" w15:restartNumberingAfterBreak="0">
+  <w:abstractNum w:abstractNumId="4">
     <w:nsid w:val="397E5FC1"/>
     <w:multiLevelType w:val="hybridMultilevel"/>
     <w:tmpl w:val="597C5DD6"/>
@@ -2101,7 +2752,233 @@
       </w:rPr>
     </w:lvl>
   </w:abstractNum>
-  <w:abstractNum w:abstractNumId="4" w15:restartNumberingAfterBreak="0">
+  <w:abstractNum w:abstractNumId="5">
+    <w:nsid w:val="506627F4"/>
+    <w:multiLevelType w:val="hybridMultilevel"/>
+    <w:tmpl w:val="EFB8E77C"/>
+    <w:lvl w:ilvl="0" w:tplc="0C070001">
+      <w:start w:val="1"/>
+      <w:numFmt w:val="bullet"/>
+      <w:lvlText w:val=""/>
+      <w:lvlJc w:val="left"/>
+      <w:pPr>
+        <w:ind w:left="720" w:hanging="360"/>
+      </w:pPr>
+      <w:rPr>
+        <w:rFonts w:ascii="Symbol" w:hAnsi="Symbol" w:hint="default"/>
+      </w:rPr>
+    </w:lvl>
+    <w:lvl w:ilvl="1" w:tplc="0C070003" w:tentative="1">
+      <w:start w:val="1"/>
+      <w:numFmt w:val="bullet"/>
+      <w:lvlText w:val="o"/>
+      <w:lvlJc w:val="left"/>
+      <w:pPr>
+        <w:ind w:left="1440" w:hanging="360"/>
+      </w:pPr>
+      <w:rPr>
+        <w:rFonts w:ascii="Courier New" w:hAnsi="Courier New" w:cs="Courier New" w:hint="default"/>
+      </w:rPr>
+    </w:lvl>
+    <w:lvl w:ilvl="2" w:tplc="0C070005" w:tentative="1">
+      <w:start w:val="1"/>
+      <w:numFmt w:val="bullet"/>
+      <w:lvlText w:val=""/>
+      <w:lvlJc w:val="left"/>
+      <w:pPr>
+        <w:ind w:left="2160" w:hanging="360"/>
+      </w:pPr>
+      <w:rPr>
+        <w:rFonts w:ascii="Wingdings" w:hAnsi="Wingdings" w:hint="default"/>
+      </w:rPr>
+    </w:lvl>
+    <w:lvl w:ilvl="3" w:tplc="0C070001" w:tentative="1">
+      <w:start w:val="1"/>
+      <w:numFmt w:val="bullet"/>
+      <w:lvlText w:val=""/>
+      <w:lvlJc w:val="left"/>
+      <w:pPr>
+        <w:ind w:left="2880" w:hanging="360"/>
+      </w:pPr>
+      <w:rPr>
+        <w:rFonts w:ascii="Symbol" w:hAnsi="Symbol" w:hint="default"/>
+      </w:rPr>
+    </w:lvl>
+    <w:lvl w:ilvl="4" w:tplc="0C070003" w:tentative="1">
+      <w:start w:val="1"/>
+      <w:numFmt w:val="bullet"/>
+      <w:lvlText w:val="o"/>
+      <w:lvlJc w:val="left"/>
+      <w:pPr>
+        <w:ind w:left="3600" w:hanging="360"/>
+      </w:pPr>
+      <w:rPr>
+        <w:rFonts w:ascii="Courier New" w:hAnsi="Courier New" w:cs="Courier New" w:hint="default"/>
+      </w:rPr>
+    </w:lvl>
+    <w:lvl w:ilvl="5" w:tplc="0C070005" w:tentative="1">
+      <w:start w:val="1"/>
+      <w:numFmt w:val="bullet"/>
+      <w:lvlText w:val=""/>
+      <w:lvlJc w:val="left"/>
+      <w:pPr>
+        <w:ind w:left="4320" w:hanging="360"/>
+      </w:pPr>
+      <w:rPr>
+        <w:rFonts w:ascii="Wingdings" w:hAnsi="Wingdings" w:hint="default"/>
+      </w:rPr>
+    </w:lvl>
+    <w:lvl w:ilvl="6" w:tplc="0C070001" w:tentative="1">
+      <w:start w:val="1"/>
+      <w:numFmt w:val="bullet"/>
+      <w:lvlText w:val=""/>
+      <w:lvlJc w:val="left"/>
+      <w:pPr>
+        <w:ind w:left="5040" w:hanging="360"/>
+      </w:pPr>
+      <w:rPr>
+        <w:rFonts w:ascii="Symbol" w:hAnsi="Symbol" w:hint="default"/>
+      </w:rPr>
+    </w:lvl>
+    <w:lvl w:ilvl="7" w:tplc="0C070003" w:tentative="1">
+      <w:start w:val="1"/>
+      <w:numFmt w:val="bullet"/>
+      <w:lvlText w:val="o"/>
+      <w:lvlJc w:val="left"/>
+      <w:pPr>
+        <w:ind w:left="5760" w:hanging="360"/>
+      </w:pPr>
+      <w:rPr>
+        <w:rFonts w:ascii="Courier New" w:hAnsi="Courier New" w:cs="Courier New" w:hint="default"/>
+      </w:rPr>
+    </w:lvl>
+    <w:lvl w:ilvl="8" w:tplc="0C070005" w:tentative="1">
+      <w:start w:val="1"/>
+      <w:numFmt w:val="bullet"/>
+      <w:lvlText w:val=""/>
+      <w:lvlJc w:val="left"/>
+      <w:pPr>
+        <w:ind w:left="6480" w:hanging="360"/>
+      </w:pPr>
+      <w:rPr>
+        <w:rFonts w:ascii="Wingdings" w:hAnsi="Wingdings" w:hint="default"/>
+      </w:rPr>
+    </w:lvl>
+  </w:abstractNum>
+  <w:abstractNum w:abstractNumId="6">
+    <w:nsid w:val="525A08F5"/>
+    <w:multiLevelType w:val="hybridMultilevel"/>
+    <w:tmpl w:val="C26E7EC0"/>
+    <w:lvl w:ilvl="0" w:tplc="0C070001">
+      <w:start w:val="1"/>
+      <w:numFmt w:val="bullet"/>
+      <w:lvlText w:val=""/>
+      <w:lvlJc w:val="left"/>
+      <w:pPr>
+        <w:ind w:left="720" w:hanging="360"/>
+      </w:pPr>
+      <w:rPr>
+        <w:rFonts w:ascii="Symbol" w:hAnsi="Symbol" w:hint="default"/>
+      </w:rPr>
+    </w:lvl>
+    <w:lvl w:ilvl="1" w:tplc="0C070003" w:tentative="1">
+      <w:start w:val="1"/>
+      <w:numFmt w:val="bullet"/>
+      <w:lvlText w:val="o"/>
+      <w:lvlJc w:val="left"/>
+      <w:pPr>
+        <w:ind w:left="1440" w:hanging="360"/>
+      </w:pPr>
+      <w:rPr>
+        <w:rFonts w:ascii="Courier New" w:hAnsi="Courier New" w:cs="Courier New" w:hint="default"/>
+      </w:rPr>
+    </w:lvl>
+    <w:lvl w:ilvl="2" w:tplc="0C070005" w:tentative="1">
+      <w:start w:val="1"/>
+      <w:numFmt w:val="bullet"/>
+      <w:lvlText w:val=""/>
+      <w:lvlJc w:val="left"/>
+      <w:pPr>
+        <w:ind w:left="2160" w:hanging="360"/>
+      </w:pPr>
+      <w:rPr>
+        <w:rFonts w:ascii="Wingdings" w:hAnsi="Wingdings" w:hint="default"/>
+      </w:rPr>
+    </w:lvl>
+    <w:lvl w:ilvl="3" w:tplc="0C070001" w:tentative="1">
+      <w:start w:val="1"/>
+      <w:numFmt w:val="bullet"/>
+      <w:lvlText w:val=""/>
+      <w:lvlJc w:val="left"/>
+      <w:pPr>
+        <w:ind w:left="2880" w:hanging="360"/>
+      </w:pPr>
+      <w:rPr>
+        <w:rFonts w:ascii="Symbol" w:hAnsi="Symbol" w:hint="default"/>
+      </w:rPr>
+    </w:lvl>
+    <w:lvl w:ilvl="4" w:tplc="0C070003" w:tentative="1">
+      <w:start w:val="1"/>
+      <w:numFmt w:val="bullet"/>
+      <w:lvlText w:val="o"/>
+      <w:lvlJc w:val="left"/>
+      <w:pPr>
+        <w:ind w:left="3600" w:hanging="360"/>
+      </w:pPr>
+      <w:rPr>
+        <w:rFonts w:ascii="Courier New" w:hAnsi="Courier New" w:cs="Courier New" w:hint="default"/>
+      </w:rPr>
+    </w:lvl>
+    <w:lvl w:ilvl="5" w:tplc="0C070005" w:tentative="1">
+      <w:start w:val="1"/>
+      <w:numFmt w:val="bullet"/>
+      <w:lvlText w:val=""/>
+      <w:lvlJc w:val="left"/>
+      <w:pPr>
+        <w:ind w:left="4320" w:hanging="360"/>
+      </w:pPr>
+      <w:rPr>
+        <w:rFonts w:ascii="Wingdings" w:hAnsi="Wingdings" w:hint="default"/>
+      </w:rPr>
+    </w:lvl>
+    <w:lvl w:ilvl="6" w:tplc="0C070001" w:tentative="1">
+      <w:start w:val="1"/>
+      <w:numFmt w:val="bullet"/>
+      <w:lvlText w:val=""/>
+      <w:lvlJc w:val="left"/>
+      <w:pPr>
+        <w:ind w:left="5040" w:hanging="360"/>
+      </w:pPr>
+      <w:rPr>
+        <w:rFonts w:ascii="Symbol" w:hAnsi="Symbol" w:hint="default"/>
+      </w:rPr>
+    </w:lvl>
+    <w:lvl w:ilvl="7" w:tplc="0C070003" w:tentative="1">
+      <w:start w:val="1"/>
+      <w:numFmt w:val="bullet"/>
+      <w:lvlText w:val="o"/>
+      <w:lvlJc w:val="left"/>
+      <w:pPr>
+        <w:ind w:left="5760" w:hanging="360"/>
+      </w:pPr>
+      <w:rPr>
+        <w:rFonts w:ascii="Courier New" w:hAnsi="Courier New" w:cs="Courier New" w:hint="default"/>
+      </w:rPr>
+    </w:lvl>
+    <w:lvl w:ilvl="8" w:tplc="0C070005" w:tentative="1">
+      <w:start w:val="1"/>
+      <w:numFmt w:val="bullet"/>
+      <w:lvlText w:val=""/>
+      <w:lvlJc w:val="left"/>
+      <w:pPr>
+        <w:ind w:left="6480" w:hanging="360"/>
+      </w:pPr>
+      <w:rPr>
+        <w:rFonts w:ascii="Wingdings" w:hAnsi="Wingdings" w:hint="default"/>
+      </w:rPr>
+    </w:lvl>
+  </w:abstractNum>
+  <w:abstractNum w:abstractNumId="7">
     <w:nsid w:val="530F1DA8"/>
     <w:multiLevelType w:val="hybridMultilevel"/>
     <w:tmpl w:val="DE1434CC"/>
@@ -2214,7 +3091,7 @@
       </w:rPr>
     </w:lvl>
   </w:abstractNum>
-  <w:abstractNum w:abstractNumId="5" w15:restartNumberingAfterBreak="0">
+  <w:abstractNum w:abstractNumId="8">
     <w:nsid w:val="5B051719"/>
     <w:multiLevelType w:val="hybridMultilevel"/>
     <w:tmpl w:val="8D741F9A"/>
@@ -2327,7 +3204,7 @@
       </w:rPr>
     </w:lvl>
   </w:abstractNum>
-  <w:abstractNum w:abstractNumId="6" w15:restartNumberingAfterBreak="0">
+  <w:abstractNum w:abstractNumId="9">
     <w:nsid w:val="66B73DA0"/>
     <w:multiLevelType w:val="hybridMultilevel"/>
     <w:tmpl w:val="C85ABD8A"/>
@@ -2440,7 +3317,7 @@
       </w:rPr>
     </w:lvl>
   </w:abstractNum>
-  <w:abstractNum w:abstractNumId="7" w15:restartNumberingAfterBreak="0">
+  <w:abstractNum w:abstractNumId="10">
     <w:nsid w:val="67904DD8"/>
     <w:multiLevelType w:val="hybridMultilevel"/>
     <w:tmpl w:val="513E5050"/>
@@ -2553,7 +3430,7 @@
       </w:rPr>
     </w:lvl>
   </w:abstractNum>
-  <w:abstractNum w:abstractNumId="8" w15:restartNumberingAfterBreak="0">
+  <w:abstractNum w:abstractNumId="11">
     <w:nsid w:val="75EB0137"/>
     <w:multiLevelType w:val="hybridMultilevel"/>
     <w:tmpl w:val="A328D770"/>
@@ -2673,31 +3550,40 @@
     <w:abstractNumId w:val="1"/>
   </w:num>
   <w:num w:numId="3">
-    <w:abstractNumId w:val="2"/>
+    <w:abstractNumId w:val="3"/>
   </w:num>
   <w:num w:numId="4">
+    <w:abstractNumId w:val="7"/>
+  </w:num>
+  <w:num w:numId="5">
+    <w:abstractNumId w:val="8"/>
+  </w:num>
+  <w:num w:numId="6">
     <w:abstractNumId w:val="4"/>
   </w:num>
-  <w:num w:numId="5">
+  <w:num w:numId="7">
+    <w:abstractNumId w:val="9"/>
+  </w:num>
+  <w:num w:numId="8">
+    <w:abstractNumId w:val="11"/>
+  </w:num>
+  <w:num w:numId="9">
+    <w:abstractNumId w:val="10"/>
+  </w:num>
+  <w:num w:numId="10">
     <w:abstractNumId w:val="5"/>
   </w:num>
-  <w:num w:numId="6">
-    <w:abstractNumId w:val="3"/>
-  </w:num>
-  <w:num w:numId="7">
+  <w:num w:numId="11">
     <w:abstractNumId w:val="6"/>
   </w:num>
-  <w:num w:numId="8">
-    <w:abstractNumId w:val="8"/>
-  </w:num>
-  <w:num w:numId="9">
-    <w:abstractNumId w:val="7"/>
+  <w:num w:numId="12">
+    <w:abstractNumId w:val="2"/>
   </w:num>
 </w:numbering>
 </file>
 
 <file path=word/styles.xml><?xml version="1.0" encoding="utf-8"?>
-<w:styles xmlns:mc="http://schemas.openxmlformats.org/markup-compatibility/2006" xmlns:r="http://schemas.openxmlformats.org/officeDocument/2006/relationships" xmlns:w="http://schemas.openxmlformats.org/wordprocessingml/2006/main" xmlns:w14="http://schemas.microsoft.com/office/word/2010/wordml" xmlns:w15="http://schemas.microsoft.com/office/word/2012/wordml" mc:Ignorable="w14 w15">
+<w:styles xmlns:mc="http://schemas.openxmlformats.org/markup-compatibility/2006" xmlns:r="http://schemas.openxmlformats.org/officeDocument/2006/relationships" xmlns:w="http://schemas.openxmlformats.org/wordprocessingml/2006/main" xmlns:w14="http://schemas.microsoft.com/office/word/2010/wordml" mc:Ignorable="w14">
   <w:docDefaults>
     <w:rPrDefault>
       <w:rPr>
@@ -2713,378 +3599,144 @@
       </w:pPr>
     </w:pPrDefault>
   </w:docDefaults>
-  <w:latentStyles w:defLockedState="0" w:defUIPriority="99" w:defSemiHidden="0" w:defUnhideWhenUsed="0" w:defQFormat="0" w:count="371">
-    <w:lsdException w:name="Normal" w:uiPriority="0" w:qFormat="1"/>
-    <w:lsdException w:name="heading 1" w:uiPriority="9" w:qFormat="1"/>
-    <w:lsdException w:name="heading 2" w:semiHidden="1" w:uiPriority="9" w:unhideWhenUsed="1" w:qFormat="1"/>
-    <w:lsdException w:name="heading 3" w:semiHidden="1" w:uiPriority="9" w:unhideWhenUsed="1" w:qFormat="1"/>
-    <w:lsdException w:name="heading 4" w:semiHidden="1" w:uiPriority="9" w:unhideWhenUsed="1" w:qFormat="1"/>
-    <w:lsdException w:name="heading 5" w:semiHidden="1" w:uiPriority="9" w:unhideWhenUsed="1" w:qFormat="1"/>
-    <w:lsdException w:name="heading 6" w:semiHidden="1" w:uiPriority="9" w:unhideWhenUsed="1" w:qFormat="1"/>
-    <w:lsdException w:name="heading 7" w:semiHidden="1" w:uiPriority="9" w:unhideWhenUsed="1" w:qFormat="1"/>
-    <w:lsdException w:name="heading 8" w:semiHidden="1" w:uiPriority="9" w:unhideWhenUsed="1" w:qFormat="1"/>
-    <w:lsdException w:name="heading 9" w:semiHidden="1" w:uiPriority="9" w:unhideWhenUsed="1" w:qFormat="1"/>
-    <w:lsdException w:name="index 1" w:semiHidden="1" w:unhideWhenUsed="1"/>
-    <w:lsdException w:name="index 2" w:semiHidden="1" w:unhideWhenUsed="1"/>
-    <w:lsdException w:name="index 3" w:semiHidden="1" w:unhideWhenUsed="1"/>
-    <w:lsdException w:name="index 4" w:semiHidden="1" w:unhideWhenUsed="1"/>
-    <w:lsdException w:name="index 5" w:semiHidden="1" w:unhideWhenUsed="1"/>
-    <w:lsdException w:name="index 6" w:semiHidden="1" w:unhideWhenUsed="1"/>
-    <w:lsdException w:name="index 7" w:semiHidden="1" w:unhideWhenUsed="1"/>
-    <w:lsdException w:name="index 8" w:semiHidden="1" w:unhideWhenUsed="1"/>
-    <w:lsdException w:name="index 9" w:semiHidden="1" w:unhideWhenUsed="1"/>
-    <w:lsdException w:name="toc 1" w:semiHidden="1" w:uiPriority="39" w:unhideWhenUsed="1"/>
-    <w:lsdException w:name="toc 2" w:semiHidden="1" w:uiPriority="39" w:unhideWhenUsed="1"/>
-    <w:lsdException w:name="toc 3" w:semiHidden="1" w:uiPriority="39" w:unhideWhenUsed="1"/>
-    <w:lsdException w:name="toc 4" w:semiHidden="1" w:uiPriority="39" w:unhideWhenUsed="1"/>
-    <w:lsdException w:name="toc 5" w:semiHidden="1" w:uiPriority="39" w:unhideWhenUsed="1"/>
-    <w:lsdException w:name="toc 6" w:semiHidden="1" w:uiPriority="39" w:unhideWhenUsed="1"/>
-    <w:lsdException w:name="toc 7" w:semiHidden="1" w:uiPriority="39" w:unhideWhenUsed="1"/>
-    <w:lsdException w:name="toc 8" w:semiHidden="1" w:uiPriority="39" w:unhideWhenUsed="1"/>
-    <w:lsdException w:name="toc 9" w:semiHidden="1" w:uiPriority="39" w:unhideWhenUsed="1"/>
-    <w:lsdException w:name="Normal Indent" w:semiHidden="1" w:unhideWhenUsed="1"/>
-    <w:lsdException w:name="footnote text" w:semiHidden="1" w:unhideWhenUsed="1"/>
-    <w:lsdException w:name="annotation text" w:semiHidden="1" w:unhideWhenUsed="1"/>
-    <w:lsdException w:name="header" w:semiHidden="1" w:unhideWhenUsed="1"/>
-    <w:lsdException w:name="footer" w:semiHidden="1" w:unhideWhenUsed="1"/>
-    <w:lsdException w:name="index heading" w:semiHidden="1" w:unhideWhenUsed="1"/>
-    <w:lsdException w:name="caption" w:semiHidden="1" w:uiPriority="35" w:unhideWhenUsed="1" w:qFormat="1"/>
-    <w:lsdException w:name="table of figures" w:semiHidden="1" w:unhideWhenUsed="1"/>
-    <w:lsdException w:name="envelope address" w:semiHidden="1" w:unhideWhenUsed="1"/>
-    <w:lsdException w:name="envelope return" w:semiHidden="1" w:unhideWhenUsed="1"/>
-    <w:lsdException w:name="footnote reference" w:semiHidden="1" w:unhideWhenUsed="1"/>
-    <w:lsdException w:name="annotation reference" w:semiHidden="1" w:unhideWhenUsed="1"/>
-    <w:lsdException w:name="line number" w:semiHidden="1" w:unhideWhenUsed="1"/>
-    <w:lsdException w:name="page number" w:semiHidden="1" w:unhideWhenUsed="1"/>
-    <w:lsdException w:name="endnote reference" w:semiHidden="1" w:unhideWhenUsed="1"/>
-    <w:lsdException w:name="endnote text" w:semiHidden="1" w:unhideWhenUsed="1"/>
-    <w:lsdException w:name="table of authorities" w:semiHidden="1" w:unhideWhenUsed="1"/>
-    <w:lsdException w:name="macro" w:semiHidden="1" w:unhideWhenUsed="1"/>
-    <w:lsdException w:name="toa heading" w:semiHidden="1" w:unhideWhenUsed="1"/>
-    <w:lsdException w:name="List" w:semiHidden="1" w:unhideWhenUsed="1"/>
-    <w:lsdException w:name="List Bullet" w:semiHidden="1" w:unhideWhenUsed="1"/>
-    <w:lsdException w:name="List Number" w:semiHidden="1" w:unhideWhenUsed="1"/>
-    <w:lsdException w:name="List 2" w:semiHidden="1" w:unhideWhenUsed="1"/>
-    <w:lsdException w:name="List 3" w:semiHidden="1" w:unhideWhenUsed="1"/>
-    <w:lsdException w:name="List 4" w:semiHidden="1" w:unhideWhenUsed="1"/>
-    <w:lsdException w:name="List 5" w:semiHidden="1" w:unhideWhenUsed="1"/>
-    <w:lsdException w:name="List Bullet 2" w:semiHidden="1" w:unhideWhenUsed="1"/>
-    <w:lsdException w:name="List Bullet 3" w:semiHidden="1" w:unhideWhenUsed="1"/>
-    <w:lsdException w:name="List Bullet 4" w:semiHidden="1" w:unhideWhenUsed="1"/>
-    <w:lsdException w:name="List Bullet 5" w:semiHidden="1" w:unhideWhenUsed="1"/>
-    <w:lsdException w:name="List Number 2" w:semiHidden="1" w:unhideWhenUsed="1"/>
-    <w:lsdException w:name="List Number 3" w:semiHidden="1" w:unhideWhenUsed="1"/>
-    <w:lsdException w:name="List Number 4" w:semiHidden="1" w:unhideWhenUsed="1"/>
-    <w:lsdException w:name="List Number 5" w:semiHidden="1" w:unhideWhenUsed="1"/>
-    <w:lsdException w:name="Title" w:uiPriority="10" w:qFormat="1"/>
-    <w:lsdException w:name="Closing" w:semiHidden="1" w:unhideWhenUsed="1"/>
-    <w:lsdException w:name="Signature" w:semiHidden="1" w:unhideWhenUsed="1"/>
-    <w:lsdException w:name="Default Paragraph Font" w:semiHidden="1" w:uiPriority="1" w:unhideWhenUsed="1"/>
-    <w:lsdException w:name="Body Text" w:semiHidden="1" w:unhideWhenUsed="1"/>
-    <w:lsdException w:name="Body Text Indent" w:semiHidden="1" w:unhideWhenUsed="1"/>
-    <w:lsdException w:name="List Continue" w:semiHidden="1" w:unhideWhenUsed="1"/>
-    <w:lsdException w:name="List Continue 2" w:semiHidden="1" w:unhideWhenUsed="1"/>
-    <w:lsdException w:name="List Continue 3" w:semiHidden="1" w:unhideWhenUsed="1"/>
-    <w:lsdException w:name="List Continue 4" w:semiHidden="1" w:unhideWhenUsed="1"/>
-    <w:lsdException w:name="List Continue 5" w:semiHidden="1" w:unhideWhenUsed="1"/>
-    <w:lsdException w:name="Message Header" w:semiHidden="1" w:unhideWhenUsed="1"/>
-    <w:lsdException w:name="Subtitle" w:uiPriority="11" w:qFormat="1"/>
-    <w:lsdException w:name="Salutation" w:semiHidden="1" w:unhideWhenUsed="1"/>
-    <w:lsdException w:name="Date" w:semiHidden="1" w:unhideWhenUsed="1"/>
-    <w:lsdException w:name="Body Text First Indent" w:semiHidden="1" w:unhideWhenUsed="1"/>
-    <w:lsdException w:name="Body Text First Indent 2" w:semiHidden="1" w:unhideWhenUsed="1"/>
-    <w:lsdException w:name="Note Heading" w:semiHidden="1" w:unhideWhenUsed="1"/>
-    <w:lsdException w:name="Body Text 2" w:semiHidden="1" w:unhideWhenUsed="1"/>
-    <w:lsdException w:name="Body Text 3" w:semiHidden="1" w:unhideWhenUsed="1"/>
-    <w:lsdException w:name="Body Text Indent 2" w:semiHidden="1" w:unhideWhenUsed="1"/>
-    <w:lsdException w:name="Body Text Indent 3" w:semiHidden="1" w:unhideWhenUsed="1"/>
-    <w:lsdException w:name="Block Text" w:semiHidden="1" w:unhideWhenUsed="1"/>
-    <w:lsdException w:name="Hyperlink" w:semiHidden="1" w:unhideWhenUsed="1"/>
-    <w:lsdException w:name="FollowedHyperlink" w:semiHidden="1" w:unhideWhenUsed="1"/>
-    <w:lsdException w:name="Strong" w:uiPriority="22" w:qFormat="1"/>
-    <w:lsdException w:name="Emphasis" w:uiPriority="20" w:qFormat="1"/>
-    <w:lsdException w:name="Document Map" w:semiHidden="1" w:unhideWhenUsed="1"/>
-    <w:lsdException w:name="Plain Text" w:semiHidden="1" w:unhideWhenUsed="1"/>
-    <w:lsdException w:name="E-mail Signature" w:semiHidden="1" w:unhideWhenUsed="1"/>
-    <w:lsdException w:name="HTML Top of Form" w:semiHidden="1" w:unhideWhenUsed="1"/>
-    <w:lsdException w:name="HTML Bottom of Form" w:semiHidden="1" w:unhideWhenUsed="1"/>
-    <w:lsdException w:name="Normal (Web)" w:semiHidden="1" w:unhideWhenUsed="1"/>
-    <w:lsdException w:name="HTML Acronym" w:semiHidden="1" w:unhideWhenUsed="1"/>
-    <w:lsdException w:name="HTML Address" w:semiHidden="1" w:unhideWhenUsed="1"/>
-    <w:lsdException w:name="HTML Cite" w:semiHidden="1" w:unhideWhenUsed="1"/>
-    <w:lsdException w:name="HTML Code" w:semiHidden="1" w:unhideWhenUsed="1"/>
-    <w:lsdException w:name="HTML Definition" w:semiHidden="1" w:unhideWhenUsed="1"/>
-    <w:lsdException w:name="HTML Keyboard" w:semiHidden="1" w:unhideWhenUsed="1"/>
-    <w:lsdException w:name="HTML Preformatted" w:semiHidden="1" w:unhideWhenUsed="1"/>
-    <w:lsdException w:name="HTML Sample" w:semiHidden="1" w:unhideWhenUsed="1"/>
-    <w:lsdException w:name="HTML Typewriter" w:semiHidden="1" w:unhideWhenUsed="1"/>
-    <w:lsdException w:name="HTML Variable" w:semiHidden="1" w:unhideWhenUsed="1"/>
-    <w:lsdException w:name="Normal Table" w:semiHidden="1" w:unhideWhenUsed="1"/>
-    <w:lsdException w:name="annotation subject" w:semiHidden="1" w:unhideWhenUsed="1"/>
-    <w:lsdException w:name="No List" w:semiHidden="1" w:unhideWhenUsed="1"/>
-    <w:lsdException w:name="Outline List 1" w:semiHidden="1" w:unhideWhenUsed="1"/>
-    <w:lsdException w:name="Outline List 2" w:semiHidden="1" w:unhideWhenUsed="1"/>
-    <w:lsdException w:name="Outline List 3" w:semiHidden="1" w:unhideWhenUsed="1"/>
-    <w:lsdException w:name="Table Simple 1" w:semiHidden="1" w:unhideWhenUsed="1"/>
-    <w:lsdException w:name="Table Simple 2" w:semiHidden="1" w:unhideWhenUsed="1"/>
-    <w:lsdException w:name="Table Simple 3" w:semiHidden="1" w:unhideWhenUsed="1"/>
-    <w:lsdException w:name="Table Classic 1" w:semiHidden="1" w:unhideWhenUsed="1"/>
-    <w:lsdException w:name="Table Classic 2" w:semiHidden="1" w:unhideWhenUsed="1"/>
-    <w:lsdException w:name="Table Classic 3" w:semiHidden="1" w:unhideWhenUsed="1"/>
-    <w:lsdException w:name="Table Classic 4" w:semiHidden="1" w:unhideWhenUsed="1"/>
-    <w:lsdException w:name="Table Colorful 1" w:semiHidden="1" w:unhideWhenUsed="1"/>
-    <w:lsdException w:name="Table Colorful 2" w:semiHidden="1" w:unhideWhenUsed="1"/>
-    <w:lsdException w:name="Table Colorful 3" w:semiHidden="1" w:unhideWhenUsed="1"/>
-    <w:lsdException w:name="Table Columns 1" w:semiHidden="1" w:unhideWhenUsed="1"/>
-    <w:lsdException w:name="Table Columns 2" w:semiHidden="1" w:unhideWhenUsed="1"/>
-    <w:lsdException w:name="Table Columns 3" w:semiHidden="1" w:unhideWhenUsed="1"/>
-    <w:lsdException w:name="Table Columns 4" w:semiHidden="1" w:unhideWhenUsed="1"/>
-    <w:lsdException w:name="Table Columns 5" w:semiHidden="1" w:unhideWhenUsed="1"/>
-    <w:lsdException w:name="Table Grid 1" w:semiHidden="1" w:unhideWhenUsed="1"/>
-    <w:lsdException w:name="Table Grid 2" w:semiHidden="1" w:unhideWhenUsed="1"/>
-    <w:lsdException w:name="Table Grid 3" w:semiHidden="1" w:unhideWhenUsed="1"/>
-    <w:lsdException w:name="Table Grid 4" w:semiHidden="1" w:unhideWhenUsed="1"/>
-    <w:lsdException w:name="Table Grid 5" w:semiHidden="1" w:unhideWhenUsed="1"/>
-    <w:lsdException w:name="Table Grid 6" w:semiHidden="1" w:unhideWhenUsed="1"/>
-    <w:lsdException w:name="Table Grid 7" w:semiHidden="1" w:unhideWhenUsed="1"/>
-    <w:lsdException w:name="Table Grid 8" w:semiHidden="1" w:unhideWhenUsed="1"/>
-    <w:lsdException w:name="Table List 1" w:semiHidden="1" w:unhideWhenUsed="1"/>
-    <w:lsdException w:name="Table List 2" w:semiHidden="1" w:unhideWhenUsed="1"/>
-    <w:lsdException w:name="Table List 3" w:semiHidden="1" w:unhideWhenUsed="1"/>
-    <w:lsdException w:name="Table List 4" w:semiHidden="1" w:unhideWhenUsed="1"/>
-    <w:lsdException w:name="Table List 5" w:semiHidden="1" w:unhideWhenUsed="1"/>
-    <w:lsdException w:name="Table List 6" w:semiHidden="1" w:unhideWhenUsed="1"/>
-    <w:lsdException w:name="Table List 7" w:semiHidden="1" w:unhideWhenUsed="1"/>
-    <w:lsdException w:name="Table List 8" w:semiHidden="1" w:unhideWhenUsed="1"/>
-    <w:lsdException w:name="Table 3D effects 1" w:semiHidden="1" w:unhideWhenUsed="1"/>
-    <w:lsdException w:name="Table 3D effects 2" w:semiHidden="1" w:unhideWhenUsed="1"/>
-    <w:lsdException w:name="Table 3D effects 3" w:semiHidden="1" w:unhideWhenUsed="1"/>
-    <w:lsdException w:name="Table Contemporary" w:semiHidden="1" w:unhideWhenUsed="1"/>
-    <w:lsdException w:name="Table Elegant" w:semiHidden="1" w:unhideWhenUsed="1"/>
-    <w:lsdException w:name="Table Professional" w:semiHidden="1" w:unhideWhenUsed="1"/>
-    <w:lsdException w:name="Table Subtle 1" w:semiHidden="1" w:unhideWhenUsed="1"/>
-    <w:lsdException w:name="Table Subtle 2" w:semiHidden="1" w:unhideWhenUsed="1"/>
-    <w:lsdException w:name="Table Web 1" w:semiHidden="1" w:unhideWhenUsed="1"/>
-    <w:lsdException w:name="Table Web 2" w:semiHidden="1" w:unhideWhenUsed="1"/>
-    <w:lsdException w:name="Table Web 3" w:semiHidden="1" w:unhideWhenUsed="1"/>
-    <w:lsdException w:name="Balloon Text" w:semiHidden="1" w:unhideWhenUsed="1"/>
-    <w:lsdException w:name="Table Grid" w:uiPriority="39"/>
-    <w:lsdException w:name="Table Theme" w:semiHidden="1" w:unhideWhenUsed="1"/>
-    <w:lsdException w:name="Placeholder Text" w:semiHidden="1"/>
-    <w:lsdException w:name="No Spacing" w:uiPriority="1" w:qFormat="1"/>
-    <w:lsdException w:name="Light Shading" w:uiPriority="60"/>
-    <w:lsdException w:name="Light List" w:uiPriority="61"/>
-    <w:lsdException w:name="Light Grid" w:uiPriority="62"/>
-    <w:lsdException w:name="Medium Shading 1" w:uiPriority="63"/>
-    <w:lsdException w:name="Medium Shading 2" w:uiPriority="64"/>
-    <w:lsdException w:name="Medium List 1" w:uiPriority="65"/>
-    <w:lsdException w:name="Medium List 2" w:uiPriority="66"/>
-    <w:lsdException w:name="Medium Grid 1" w:uiPriority="67"/>
-    <w:lsdException w:name="Medium Grid 2" w:uiPriority="68"/>
-    <w:lsdException w:name="Medium Grid 3" w:uiPriority="69"/>
-    <w:lsdException w:name="Dark List" w:uiPriority="70"/>
-    <w:lsdException w:name="Colorful Shading" w:uiPriority="71"/>
-    <w:lsdException w:name="Colorful List" w:uiPriority="72"/>
-    <w:lsdException w:name="Colorful Grid" w:uiPriority="73"/>
-    <w:lsdException w:name="Light Shading Accent 1" w:uiPriority="60"/>
-    <w:lsdException w:name="Light List Accent 1" w:uiPriority="61"/>
-    <w:lsdException w:name="Light Grid Accent 1" w:uiPriority="62"/>
-    <w:lsdException w:name="Medium Shading 1 Accent 1" w:uiPriority="63"/>
-    <w:lsdException w:name="Medium Shading 2 Accent 1" w:uiPriority="64"/>
-    <w:lsdException w:name="Medium List 1 Accent 1" w:uiPriority="65"/>
-    <w:lsdException w:name="Revision" w:semiHidden="1"/>
-    <w:lsdException w:name="List Paragraph" w:uiPriority="34" w:qFormat="1"/>
-    <w:lsdException w:name="Quote" w:uiPriority="29" w:qFormat="1"/>
-    <w:lsdException w:name="Intense Quote" w:uiPriority="30" w:qFormat="1"/>
-    <w:lsdException w:name="Medium List 2 Accent 1" w:uiPriority="66"/>
-    <w:lsdException w:name="Medium Grid 1 Accent 1" w:uiPriority="67"/>
-    <w:lsdException w:name="Medium Grid 2 Accent 1" w:uiPriority="68"/>
-    <w:lsdException w:name="Medium Grid 3 Accent 1" w:uiPriority="69"/>
-    <w:lsdException w:name="Dark List Accent 1" w:uiPriority="70"/>
-    <w:lsdException w:name="Colorful Shading Accent 1" w:uiPriority="71"/>
-    <w:lsdException w:name="Colorful List Accent 1" w:uiPriority="72"/>
-    <w:lsdException w:name="Colorful Grid Accent 1" w:uiPriority="73"/>
-    <w:lsdException w:name="Light Shading Accent 2" w:uiPriority="60"/>
-    <w:lsdException w:name="Light List Accent 2" w:uiPriority="61"/>
-    <w:lsdException w:name="Light Grid Accent 2" w:uiPriority="62"/>
-    <w:lsdException w:name="Medium Shading 1 Accent 2" w:uiPriority="63"/>
-    <w:lsdException w:name="Medium Shading 2 Accent 2" w:uiPriority="64"/>
-    <w:lsdException w:name="Medium List 1 Accent 2" w:uiPriority="65"/>
-    <w:lsdException w:name="Medium List 2 Accent 2" w:uiPriority="66"/>
-    <w:lsdException w:name="Medium Grid 1 Accent 2" w:uiPriority="67"/>
-    <w:lsdException w:name="Medium Grid 2 Accent 2" w:uiPriority="68"/>
-    <w:lsdException w:name="Medium Grid 3 Accent 2" w:uiPriority="69"/>
-    <w:lsdException w:name="Dark List Accent 2" w:uiPriority="70"/>
-    <w:lsdException w:name="Colorful Shading Accent 2" w:uiPriority="71"/>
-    <w:lsdException w:name="Colorful List Accent 2" w:uiPriority="72"/>
-    <w:lsdException w:name="Colorful Grid Accent 2" w:uiPriority="73"/>
-    <w:lsdException w:name="Light Shading Accent 3" w:uiPriority="60"/>
-    <w:lsdException w:name="Light List Accent 3" w:uiPriority="61"/>
-    <w:lsdException w:name="Light Grid Accent 3" w:uiPriority="62"/>
-    <w:lsdException w:name="Medium Shading 1 Accent 3" w:uiPriority="63"/>
-    <w:lsdException w:name="Medium Shading 2 Accent 3" w:uiPriority="64"/>
-    <w:lsdException w:name="Medium List 1 Accent 3" w:uiPriority="65"/>
-    <w:lsdException w:name="Medium List 2 Accent 3" w:uiPriority="66"/>
-    <w:lsdException w:name="Medium Grid 1 Accent 3" w:uiPriority="67"/>
-    <w:lsdException w:name="Medium Grid 2 Accent 3" w:uiPriority="68"/>
-    <w:lsdException w:name="Medium Grid 3 Accent 3" w:uiPriority="69"/>
-    <w:lsdException w:name="Dark List Accent 3" w:uiPriority="70"/>
-    <w:lsdException w:name="Colorful Shading Accent 3" w:uiPriority="71"/>
-    <w:lsdException w:name="Colorful List Accent 3" w:uiPriority="72"/>
-    <w:lsdException w:name="Colorful Grid Accent 3" w:uiPriority="73"/>
-    <w:lsdException w:name="Light Shading Accent 4" w:uiPriority="60"/>
-    <w:lsdException w:name="Light List Accent 4" w:uiPriority="61"/>
-    <w:lsdException w:name="Light Grid Accent 4" w:uiPriority="62"/>
-    <w:lsdException w:name="Medium Shading 1 Accent 4" w:uiPriority="63"/>
-    <w:lsdException w:name="Medium Shading 2 Accent 4" w:uiPriority="64"/>
-    <w:lsdException w:name="Medium List 1 Accent 4" w:uiPriority="65"/>
-    <w:lsdException w:name="Medium List 2 Accent 4" w:uiPriority="66"/>
-    <w:lsdException w:name="Medium Grid 1 Accent 4" w:uiPriority="67"/>
-    <w:lsdException w:name="Medium Grid 2 Accent 4" w:uiPriority="68"/>
-    <w:lsdException w:name="Medium Grid 3 Accent 4" w:uiPriority="69"/>
-    <w:lsdException w:name="Dark List Accent 4" w:uiPriority="70"/>
-    <w:lsdException w:name="Colorful Shading Accent 4" w:uiPriority="71"/>
-    <w:lsdException w:name="Colorful List Accent 4" w:uiPriority="72"/>
-    <w:lsdException w:name="Colorful Grid Accent 4" w:uiPriority="73"/>
-    <w:lsdException w:name="Light Shading Accent 5" w:uiPriority="60"/>
-    <w:lsdException w:name="Light List Accent 5" w:uiPriority="61"/>
-    <w:lsdException w:name="Light Grid Accent 5" w:uiPriority="62"/>
-    <w:lsdException w:name="Medium Shading 1 Accent 5" w:uiPriority="63"/>
-    <w:lsdException w:name="Medium Shading 2 Accent 5" w:uiPriority="64"/>
-    <w:lsdException w:name="Medium List 1 Accent 5" w:uiPriority="65"/>
-    <w:lsdException w:name="Medium List 2 Accent 5" w:uiPriority="66"/>
-    <w:lsdException w:name="Medium Grid 1 Accent 5" w:uiPriority="67"/>
-    <w:lsdException w:name="Medium Grid 2 Accent 5" w:uiPriority="68"/>
-    <w:lsdException w:name="Medium Grid 3 Accent 5" w:uiPriority="69"/>
-    <w:lsdException w:name="Dark List Accent 5" w:uiPriority="70"/>
-    <w:lsdException w:name="Colorful Shading Accent 5" w:uiPriority="71"/>
-    <w:lsdException w:name="Colorful List Accent 5" w:uiPriority="72"/>
-    <w:lsdException w:name="Colorful Grid Accent 5" w:uiPriority="73"/>
-    <w:lsdException w:name="Light Shading Accent 6" w:uiPriority="60"/>
-    <w:lsdException w:name="Light List Accent 6" w:uiPriority="61"/>
-    <w:lsdException w:name="Light Grid Accent 6" w:uiPriority="62"/>
-    <w:lsdException w:name="Medium Shading 1 Accent 6" w:uiPriority="63"/>
-    <w:lsdException w:name="Medium Shading 2 Accent 6" w:uiPriority="64"/>
-    <w:lsdException w:name="Medium List 1 Accent 6" w:uiPriority="65"/>
-    <w:lsdException w:name="Medium List 2 Accent 6" w:uiPriority="66"/>
-    <w:lsdException w:name="Medium Grid 1 Accent 6" w:uiPriority="67"/>
-    <w:lsdException w:name="Medium Grid 2 Accent 6" w:uiPriority="68"/>
-    <w:lsdException w:name="Medium Grid 3 Accent 6" w:uiPriority="69"/>
-    <w:lsdException w:name="Dark List Accent 6" w:uiPriority="70"/>
-    <w:lsdException w:name="Colorful Shading Accent 6" w:uiPriority="71"/>
-    <w:lsdException w:name="Colorful List Accent 6" w:uiPriority="72"/>
-    <w:lsdException w:name="Colorful Grid Accent 6" w:uiPriority="73"/>
-    <w:lsdException w:name="Subtle Emphasis" w:uiPriority="19" w:qFormat="1"/>
-    <w:lsdException w:name="Intense Emphasis" w:uiPriority="21" w:qFormat="1"/>
-    <w:lsdException w:name="Subtle Reference" w:uiPriority="31" w:qFormat="1"/>
-    <w:lsdException w:name="Intense Reference" w:uiPriority="32" w:qFormat="1"/>
-    <w:lsdException w:name="Book Title" w:uiPriority="33" w:qFormat="1"/>
-    <w:lsdException w:name="Bibliography" w:semiHidden="1" w:uiPriority="37" w:unhideWhenUsed="1"/>
-    <w:lsdException w:name="TOC Heading" w:semiHidden="1" w:uiPriority="39" w:unhideWhenUsed="1" w:qFormat="1"/>
-    <w:lsdException w:name="Plain Table 1" w:uiPriority="41"/>
-    <w:lsdException w:name="Plain Table 2" w:uiPriority="42"/>
-    <w:lsdException w:name="Plain Table 3" w:uiPriority="43"/>
-    <w:lsdException w:name="Plain Table 4" w:uiPriority="44"/>
-    <w:lsdException w:name="Plain Table 5" w:uiPriority="45"/>
-    <w:lsdException w:name="Grid Table Light" w:uiPriority="40"/>
-    <w:lsdException w:name="Grid Table 1 Light" w:uiPriority="46"/>
-    <w:lsdException w:name="Grid Table 2" w:uiPriority="47"/>
-    <w:lsdException w:name="Grid Table 3" w:uiPriority="48"/>
-    <w:lsdException w:name="Grid Table 4" w:uiPriority="49"/>
-    <w:lsdException w:name="Grid Table 5 Dark" w:uiPriority="50"/>
-    <w:lsdException w:name="Grid Table 6 Colorful" w:uiPriority="51"/>
-    <w:lsdException w:name="Grid Table 7 Colorful" w:uiPriority="52"/>
-    <w:lsdException w:name="Grid Table 1 Light Accent 1" w:uiPriority="46"/>
-    <w:lsdException w:name="Grid Table 2 Accent 1" w:uiPriority="47"/>
-    <w:lsdException w:name="Grid Table 3 Accent 1" w:uiPriority="48"/>
-    <w:lsdException w:name="Grid Table 4 Accent 1" w:uiPriority="49"/>
-    <w:lsdException w:name="Grid Table 5 Dark Accent 1" w:uiPriority="50"/>
-    <w:lsdException w:name="Grid Table 6 Colorful Accent 1" w:uiPriority="51"/>
-    <w:lsdException w:name="Grid Table 7 Colorful Accent 1" w:uiPriority="52"/>
-    <w:lsdException w:name="Grid Table 1 Light Accent 2" w:uiPriority="46"/>
-    <w:lsdException w:name="Grid Table 2 Accent 2" w:uiPriority="47"/>
-    <w:lsdException w:name="Grid Table 3 Accent 2" w:uiPriority="48"/>
-    <w:lsdException w:name="Grid Table 4 Accent 2" w:uiPriority="49"/>
-    <w:lsdException w:name="Grid Table 5 Dark Accent 2" w:uiPriority="50"/>
-    <w:lsdException w:name="Grid Table 6 Colorful Accent 2" w:uiPriority="51"/>
-    <w:lsdException w:name="Grid Table 7 Colorful Accent 2" w:uiPriority="52"/>
-    <w:lsdException w:name="Grid Table 1 Light Accent 3" w:uiPriority="46"/>
-    <w:lsdException w:name="Grid Table 2 Accent 3" w:uiPriority="47"/>
-    <w:lsdException w:name="Grid Table 3 Accent 3" w:uiPriority="48"/>
-    <w:lsdException w:name="Grid Table 4 Accent 3" w:uiPriority="49"/>
-    <w:lsdException w:name="Grid Table 5 Dark Accent 3" w:uiPriority="50"/>
-    <w:lsdException w:name="Grid Table 6 Colorful Accent 3" w:uiPriority="51"/>
-    <w:lsdException w:name="Grid Table 7 Colorful Accent 3" w:uiPriority="52"/>
-    <w:lsdException w:name="Grid Table 1 Light Accent 4" w:uiPriority="46"/>
-    <w:lsdException w:name="Grid Table 2 Accent 4" w:uiPriority="47"/>
-    <w:lsdException w:name="Grid Table 3 Accent 4" w:uiPriority="48"/>
-    <w:lsdException w:name="Grid Table 4 Accent 4" w:uiPriority="49"/>
-    <w:lsdException w:name="Grid Table 5 Dark Accent 4" w:uiPriority="50"/>
-    <w:lsdException w:name="Grid Table 6 Colorful Accent 4" w:uiPriority="51"/>
-    <w:lsdException w:name="Grid Table 7 Colorful Accent 4" w:uiPriority="52"/>
-    <w:lsdException w:name="Grid Table 1 Light Accent 5" w:uiPriority="46"/>
-    <w:lsdException w:name="Grid Table 2 Accent 5" w:uiPriority="47"/>
-    <w:lsdException w:name="Grid Table 3 Accent 5" w:uiPriority="48"/>
-    <w:lsdException w:name="Grid Table 4 Accent 5" w:uiPriority="49"/>
-    <w:lsdException w:name="Grid Table 5 Dark Accent 5" w:uiPriority="50"/>
-    <w:lsdException w:name="Grid Table 6 Colorful Accent 5" w:uiPriority="51"/>
-    <w:lsdException w:name="Grid Table 7 Colorful Accent 5" w:uiPriority="52"/>
-    <w:lsdException w:name="Grid Table 1 Light Accent 6" w:uiPriority="46"/>
-    <w:lsdException w:name="Grid Table 2 Accent 6" w:uiPriority="47"/>
-    <w:lsdException w:name="Grid Table 3 Accent 6" w:uiPriority="48"/>
-    <w:lsdException w:name="Grid Table 4 Accent 6" w:uiPriority="49"/>
-    <w:lsdException w:name="Grid Table 5 Dark Accent 6" w:uiPriority="50"/>
-    <w:lsdException w:name="Grid Table 6 Colorful Accent 6" w:uiPriority="51"/>
-    <w:lsdException w:name="Grid Table 7 Colorful Accent 6" w:uiPriority="52"/>
-    <w:lsdException w:name="List Table 1 Light" w:uiPriority="46"/>
-    <w:lsdException w:name="List Table 2" w:uiPriority="47"/>
-    <w:lsdException w:name="List Table 3" w:uiPriority="48"/>
-    <w:lsdException w:name="List Table 4" w:uiPriority="49"/>
-    <w:lsdException w:name="List Table 5 Dark" w:uiPriority="50"/>
-    <w:lsdException w:name="List Table 6 Colorful" w:uiPriority="51"/>
-    <w:lsdException w:name="List Table 7 Colorful" w:uiPriority="52"/>
-    <w:lsdException w:name="List Table 1 Light Accent 1" w:uiPriority="46"/>
-    <w:lsdException w:name="List Table 2 Accent 1" w:uiPriority="47"/>
-    <w:lsdException w:name="List Table 3 Accent 1" w:uiPriority="48"/>
-    <w:lsdException w:name="List Table 4 Accent 1" w:uiPriority="49"/>
-    <w:lsdException w:name="List Table 5 Dark Accent 1" w:uiPriority="50"/>
-    <w:lsdException w:name="List Table 6 Colorful Accent 1" w:uiPriority="51"/>
-    <w:lsdException w:name="List Table 7 Colorful Accent 1" w:uiPriority="52"/>
-    <w:lsdException w:name="List Table 1 Light Accent 2" w:uiPriority="46"/>
-    <w:lsdException w:name="List Table 2 Accent 2" w:uiPriority="47"/>
-    <w:lsdException w:name="List Table 3 Accent 2" w:uiPriority="48"/>
-    <w:lsdException w:name="List Table 4 Accent 2" w:uiPriority="49"/>
-    <w:lsdException w:name="List Table 5 Dark Accent 2" w:uiPriority="50"/>
-    <w:lsdException w:name="List Table 6 Colorful Accent 2" w:uiPriority="51"/>
-    <w:lsdException w:name="List Table 7 Colorful Accent 2" w:uiPriority="52"/>
-    <w:lsdException w:name="List Table 1 Light Accent 3" w:uiPriority="46"/>
-    <w:lsdException w:name="List Table 2 Accent 3" w:uiPriority="47"/>
-    <w:lsdException w:name="List Table 3 Accent 3" w:uiPriority="48"/>
-    <w:lsdException w:name="List Table 4 Accent 3" w:uiPriority="49"/>
-    <w:lsdException w:name="List Table 5 Dark Accent 3" w:uiPriority="50"/>
-    <w:lsdException w:name="List Table 6 Colorful Accent 3" w:uiPriority="51"/>
-    <w:lsdException w:name="List Table 7 Colorful Accent 3" w:uiPriority="52"/>
-    <w:lsdException w:name="List Table 1 Light Accent 4" w:uiPriority="46"/>
-    <w:lsdException w:name="List Table 2 Accent 4" w:uiPriority="47"/>
-    <w:lsdException w:name="List Table 3 Accent 4" w:uiPriority="48"/>
-    <w:lsdException w:name="List Table 4 Accent 4" w:uiPriority="49"/>
-    <w:lsdException w:name="List Table 5 Dark Accent 4" w:uiPriority="50"/>
-    <w:lsdException w:name="List Table 6 Colorful Accent 4" w:uiPriority="51"/>
-    <w:lsdException w:name="List Table 7 Colorful Accent 4" w:uiPriority="52"/>
-    <w:lsdException w:name="List Table 1 Light Accent 5" w:uiPriority="46"/>
-    <w:lsdException w:name="List Table 2 Accent 5" w:uiPriority="47"/>
-    <w:lsdException w:name="List Table 3 Accent 5" w:uiPriority="48"/>
-    <w:lsdException w:name="List Table 4 Accent 5" w:uiPriority="49"/>
-    <w:lsdException w:name="List Table 5 Dark Accent 5" w:uiPriority="50"/>
-    <w:lsdException w:name="List Table 6 Colorful Accent 5" w:uiPriority="51"/>
-    <w:lsdException w:name="List Table 7 Colorful Accent 5" w:uiPriority="52"/>
-    <w:lsdException w:name="List Table 1 Light Accent 6" w:uiPriority="46"/>
-    <w:lsdException w:name="List Table 2 Accent 6" w:uiPriority="47"/>
-    <w:lsdException w:name="List Table 3 Accent 6" w:uiPriority="48"/>
-    <w:lsdException w:name="List Table 4 Accent 6" w:uiPriority="49"/>
-    <w:lsdException w:name="List Table 5 Dark Accent 6" w:uiPriority="50"/>
-    <w:lsdException w:name="List Table 6 Colorful Accent 6" w:uiPriority="51"/>
-    <w:lsdException w:name="List Table 7 Colorful Accent 6" w:uiPriority="52"/>
+  <w:latentStyles w:defLockedState="0" w:defUIPriority="99" w:defSemiHidden="1" w:defUnhideWhenUsed="1" w:defQFormat="0" w:count="267">
+    <w:lsdException w:name="Normal" w:semiHidden="0" w:uiPriority="0" w:unhideWhenUsed="0" w:qFormat="1"/>
+    <w:lsdException w:name="heading 1" w:semiHidden="0" w:uiPriority="9" w:unhideWhenUsed="0" w:qFormat="1"/>
+    <w:lsdException w:name="heading 2" w:uiPriority="9" w:qFormat="1"/>
+    <w:lsdException w:name="heading 3" w:uiPriority="9" w:qFormat="1"/>
+    <w:lsdException w:name="heading 4" w:uiPriority="9" w:qFormat="1"/>
+    <w:lsdException w:name="heading 5" w:uiPriority="9" w:qFormat="1"/>
+    <w:lsdException w:name="heading 6" w:uiPriority="9" w:qFormat="1"/>
+    <w:lsdException w:name="heading 7" w:uiPriority="9" w:qFormat="1"/>
+    <w:lsdException w:name="heading 8" w:uiPriority="9" w:qFormat="1"/>
+    <w:lsdException w:name="heading 9" w:uiPriority="9" w:qFormat="1"/>
+    <w:lsdException w:name="toc 1" w:uiPriority="39"/>
+    <w:lsdException w:name="toc 2" w:uiPriority="39"/>
+    <w:lsdException w:name="toc 3" w:uiPriority="39"/>
+    <w:lsdException w:name="toc 4" w:uiPriority="39"/>
+    <w:lsdException w:name="toc 5" w:uiPriority="39"/>
+    <w:lsdException w:name="toc 6" w:uiPriority="39"/>
+    <w:lsdException w:name="toc 7" w:uiPriority="39"/>
+    <w:lsdException w:name="toc 8" w:uiPriority="39"/>
+    <w:lsdException w:name="toc 9" w:uiPriority="39"/>
+    <w:lsdException w:name="caption" w:uiPriority="35" w:qFormat="1"/>
+    <w:lsdException w:name="Title" w:semiHidden="0" w:uiPriority="10" w:unhideWhenUsed="0" w:qFormat="1"/>
+    <w:lsdException w:name="Default Paragraph Font" w:uiPriority="1"/>
+    <w:lsdException w:name="Subtitle" w:semiHidden="0" w:uiPriority="11" w:unhideWhenUsed="0" w:qFormat="1"/>
+    <w:lsdException w:name="Strong" w:semiHidden="0" w:uiPriority="22" w:unhideWhenUsed="0" w:qFormat="1"/>
+    <w:lsdException w:name="Emphasis" w:semiHidden="0" w:uiPriority="20" w:unhideWhenUsed="0" w:qFormat="1"/>
+    <w:lsdException w:name="Table Grid" w:semiHidden="0" w:uiPriority="39" w:unhideWhenUsed="0"/>
+    <w:lsdException w:name="Placeholder Text" w:unhideWhenUsed="0"/>
+    <w:lsdException w:name="No Spacing" w:semiHidden="0" w:uiPriority="1" w:unhideWhenUsed="0" w:qFormat="1"/>
+    <w:lsdException w:name="Light Shading" w:semiHidden="0" w:uiPriority="60" w:unhideWhenUsed="0"/>
+    <w:lsdException w:name="Light List" w:semiHidden="0" w:uiPriority="61" w:unhideWhenUsed="0"/>
+    <w:lsdException w:name="Light Grid" w:semiHidden="0" w:uiPriority="62" w:unhideWhenUsed="0"/>
+    <w:lsdException w:name="Medium Shading 1" w:semiHidden="0" w:uiPriority="63" w:unhideWhenUsed="0"/>
+    <w:lsdException w:name="Medium Shading 2" w:semiHidden="0" w:uiPriority="64" w:unhideWhenUsed="0"/>
+    <w:lsdException w:name="Medium List 1" w:semiHidden="0" w:uiPriority="65" w:unhideWhenUsed="0"/>
+    <w:lsdException w:name="Medium List 2" w:semiHidden="0" w:uiPriority="66" w:unhideWhenUsed="0"/>
+    <w:lsdException w:name="Medium Grid 1" w:semiHidden="0" w:uiPriority="67" w:unhideWhenUsed="0"/>
+    <w:lsdException w:name="Medium Grid 2" w:semiHidden="0" w:uiPriority="68" w:unhideWhenUsed="0"/>
+    <w:lsdException w:name="Medium Grid 3" w:semiHidden="0" w:uiPriority="69" w:unhideWhenUsed="0"/>
+    <w:lsdException w:name="Dark List" w:semiHidden="0" w:uiPriority="70" w:unhideWhenUsed="0"/>
+    <w:lsdException w:name="Colorful Shading" w:semiHidden="0" w:uiPriority="71" w:unhideWhenUsed="0"/>
+    <w:lsdException w:name="Colorful List" w:semiHidden="0" w:uiPriority="72" w:unhideWhenUsed="0"/>
+    <w:lsdException w:name="Colorful Grid" w:semiHidden="0" w:uiPriority="73" w:unhideWhenUsed="0"/>
+    <w:lsdException w:name="Light Shading Accent 1" w:semiHidden="0" w:uiPriority="60" w:unhideWhenUsed="0"/>
+    <w:lsdException w:name="Light List Accent 1" w:semiHidden="0" w:uiPriority="61" w:unhideWhenUsed="0"/>
+    <w:lsdException w:name="Light Grid Accent 1" w:semiHidden="0" w:uiPriority="62" w:unhideWhenUsed="0"/>
+    <w:lsdException w:name="Medium Shading 1 Accent 1" w:semiHidden="0" w:uiPriority="63" w:unhideWhenUsed="0"/>
+    <w:lsdException w:name="Medium Shading 2 Accent 1" w:semiHidden="0" w:uiPriority="64" w:unhideWhenUsed="0"/>
+    <w:lsdException w:name="Medium List 1 Accent 1" w:semiHidden="0" w:uiPriority="65" w:unhideWhenUsed="0"/>
+    <w:lsdException w:name="Revision" w:unhideWhenUsed="0"/>
+    <w:lsdException w:name="List Paragraph" w:semiHidden="0" w:uiPriority="34" w:unhideWhenUsed="0" w:qFormat="1"/>
+    <w:lsdException w:name="Quote" w:semiHidden="0" w:uiPriority="29" w:unhideWhenUsed="0" w:qFormat="1"/>
+    <w:lsdException w:name="Intense Quote" w:semiHidden="0" w:uiPriority="30" w:unhideWhenUsed="0" w:qFormat="1"/>
+    <w:lsdException w:name="Medium List 2 Accent 1" w:semiHidden="0" w:uiPriority="66" w:unhideWhenUsed="0"/>
+    <w:lsdException w:name="Medium Grid 1 Accent 1" w:semiHidden="0" w:uiPriority="67" w:unhideWhenUsed="0"/>
+    <w:lsdException w:name="Medium Grid 2 Accent 1" w:semiHidden="0" w:uiPriority="68" w:unhideWhenUsed="0"/>
+    <w:lsdException w:name="Medium Grid 3 Accent 1" w:semiHidden="0" w:uiPriority="69" w:unhideWhenUsed="0"/>
+    <w:lsdException w:name="Dark List Accent 1" w:semiHidden="0" w:uiPriority="70" w:unhideWhenUsed="0"/>
+    <w:lsdException w:name="Colorful Shading Accent 1" w:semiHidden="0" w:uiPriority="71" w:unhideWhenUsed="0"/>
+    <w:lsdException w:name="Colorful List Accent 1" w:semiHidden="0" w:uiPriority="72" w:unhideWhenUsed="0"/>
+    <w:lsdException w:name="Colorful Grid Accent 1" w:semiHidden="0" w:uiPriority="73" w:unhideWhenUsed="0"/>
+    <w:lsdException w:name="Light Shading Accent 2" w:semiHidden="0" w:uiPriority="60" w:unhideWhenUsed="0"/>
+    <w:lsdException w:name="Light List Accent 2" w:semiHidden="0" w:uiPriority="61" w:unhideWhenUsed="0"/>
+    <w:lsdException w:name="Light Grid Accent 2" w:semiHidden="0" w:uiPriority="62" w:unhideWhenUsed="0"/>
+    <w:lsdException w:name="Medium Shading 1 Accent 2" w:semiHidden="0" w:uiPriority="63" w:unhideWhenUsed="0"/>
+    <w:lsdException w:name="Medium Shading 2 Accent 2" w:semiHidden="0" w:uiPriority="64" w:unhideWhenUsed="0"/>
+    <w:lsdException w:name="Medium List 1 Accent 2" w:semiHidden="0" w:uiPriority="65" w:unhideWhenUsed="0"/>
+    <w:lsdException w:name="Medium List 2 Accent 2" w:semiHidden="0" w:uiPriority="66" w:unhideWhenUsed="0"/>
+    <w:lsdException w:name="Medium Grid 1 Accent 2" w:semiHidden="0" w:uiPriority="67" w:unhideWhenUsed="0"/>
+    <w:lsdException w:name="Medium Grid 2 Accent 2" w:semiHidden="0" w:uiPriority="68" w:unhideWhenUsed="0"/>
+    <w:lsdException w:name="Medium Grid 3 Accent 2" w:semiHidden="0" w:uiPriority="69" w:unhideWhenUsed="0"/>
+    <w:lsdException w:name="Dark List Accent 2" w:semiHidden="0" w:uiPriority="70" w:unhideWhenUsed="0"/>
+    <w:lsdException w:name="Colorful Shading Accent 2" w:semiHidden="0" w:uiPriority="71" w:unhideWhenUsed="0"/>
+    <w:lsdException w:name="Colorful List Accent 2" w:semiHidden="0" w:uiPriority="72" w:unhideWhenUsed="0"/>
+    <w:lsdException w:name="Colorful Grid Accent 2" w:semiHidden="0" w:uiPriority="73" w:unhideWhenUsed="0"/>
+    <w:lsdException w:name="Light Shading Accent 3" w:semiHidden="0" w:uiPriority="60" w:unhideWhenUsed="0"/>
+    <w:lsdException w:name="Light List Accent 3" w:semiHidden="0" w:uiPriority="61" w:unhideWhenUsed="0"/>
+    <w:lsdException w:name="Light Grid Accent 3" w:semiHidden="0" w:uiPriority="62" w:unhideWhenUsed="0"/>
+    <w:lsdException w:name="Medium Shading 1 Accent 3" w:semiHidden="0" w:uiPriority="63" w:unhideWhenUsed="0"/>
+    <w:lsdException w:name="Medium Shading 2 Accent 3" w:semiHidden="0" w:uiPriority="64" w:unhideWhenUsed="0"/>
+    <w:lsdException w:name="Medium List 1 Accent 3" w:semiHidden="0" w:uiPriority="65" w:unhideWhenUsed="0"/>
+    <w:lsdException w:name="Medium List 2 Accent 3" w:semiHidden="0" w:uiPriority="66" w:unhideWhenUsed="0"/>
+    <w:lsdException w:name="Medium Grid 1 Accent 3" w:semiHidden="0" w:uiPriority="67" w:unhideWhenUsed="0"/>
+    <w:lsdException w:name="Medium Grid 2 Accent 3" w:semiHidden="0" w:uiPriority="68" w:unhideWhenUsed="0"/>
+    <w:lsdException w:name="Medium Grid 3 Accent 3" w:semiHidden="0" w:uiPriority="69" w:unhideWhenUsed="0"/>
+    <w:lsdException w:name="Dark List Accent 3" w:semiHidden="0" w:uiPriority="70" w:unhideWhenUsed="0"/>
+    <w:lsdException w:name="Colorful Shading Accent 3" w:semiHidden="0" w:uiPriority="71" w:unhideWhenUsed="0"/>
+    <w:lsdException w:name="Colorful List Accent 3" w:semiHidden="0" w:uiPriority="72" w:unhideWhenUsed="0"/>
+    <w:lsdException w:name="Colorful Grid Accent 3" w:semiHidden="0" w:uiPriority="73" w:unhideWhenUsed="0"/>
+    <w:lsdException w:name="Light Shading Accent 4" w:semiHidden="0" w:uiPriority="60" w:unhideWhenUsed="0"/>
+    <w:lsdException w:name="Light List Accent 4" w:semiHidden="0" w:uiPriority="61" w:unhideWhenUsed="0"/>
+    <w:lsdException w:name="Light Grid Accent 4" w:semiHidden="0" w:uiPriority="62" w:unhideWhenUsed="0"/>
+    <w:lsdException w:name="Medium Shading 1 Accent 4" w:semiHidden="0" w:uiPriority="63" w:unhideWhenUsed="0"/>
+    <w:lsdException w:name="Medium Shading 2 Accent 4" w:semiHidden="0" w:uiPriority="64" w:unhideWhenUsed="0"/>
+    <w:lsdException w:name="Medium List 1 Accent 4" w:semiHidden="0" w:uiPriority="65" w:unhideWhenUsed="0"/>
+    <w:lsdException w:name="Medium List 2 Accent 4" w:semiHidden="0" w:uiPriority="66" w:unhideWhenUsed="0"/>
+    <w:lsdException w:name="Medium Grid 1 Accent 4" w:semiHidden="0" w:uiPriority="67" w:unhideWhenUsed="0"/>
+    <w:lsdException w:name="Medium Grid 2 Accent 4" w:semiHidden="0" w:uiPriority="68" w:unhideWhenUsed="0"/>
+    <w:lsdException w:name="Medium Grid 3 Accent 4" w:semiHidden="0" w:uiPriority="69" w:unhideWhenUsed="0"/>
+    <w:lsdException w:name="Dark List Accent 4" w:semiHidden="0" w:uiPriority="70" w:unhideWhenUsed="0"/>
+    <w:lsdException w:name="Colorful Shading Accent 4" w:semiHidden="0" w:uiPriority="71" w:unhideWhenUsed="0"/>
+    <w:lsdException w:name="Colorful List Accent 4" w:semiHidden="0" w:uiPriority="72" w:unhideWhenUsed="0"/>
+    <w:lsdException w:name="Colorful Grid Accent 4" w:semiHidden="0" w:uiPriority="73" w:unhideWhenUsed="0"/>
+    <w:lsdException w:name="Light Shading Accent 5" w:semiHidden="0" w:uiPriority="60" w:unhideWhenUsed="0"/>
+    <w:lsdException w:name="Light List Accent 5" w:semiHidden="0" w:uiPriority="61" w:unhideWhenUsed="0"/>
+    <w:lsdException w:name="Light Grid Accent 5" w:semiHidden="0" w:uiPriority="62" w:unhideWhenUsed="0"/>
+    <w:lsdException w:name="Medium Shading 1 Accent 5" w:semiHidden="0" w:uiPriority="63" w:unhideWhenUsed="0"/>
+    <w:lsdException w:name="Medium Shading 2 Accent 5" w:semiHidden="0" w:uiPriority="64" w:unhideWhenUsed="0"/>
+    <w:lsdException w:name="Medium List 1 Accent 5" w:semiHidden="0" w:uiPriority="65" w:unhideWhenUsed="0"/>
+    <w:lsdException w:name="Medium List 2 Accent 5" w:semiHidden="0" w:uiPriority="66" w:unhideWhenUsed="0"/>
+    <w:lsdException w:name="Medium Grid 1 Accent 5" w:semiHidden="0" w:uiPriority="67" w:unhideWhenUsed="0"/>
+    <w:lsdException w:name="Medium Grid 2 Accent 5" w:semiHidden="0" w:uiPriority="68" w:unhideWhenUsed="0"/>
+    <w:lsdException w:name="Medium Grid 3 Accent 5" w:semiHidden="0" w:uiPriority="69" w:unhideWhenUsed="0"/>
+    <w:lsdException w:name="Dark List Accent 5" w:semiHidden="0" w:uiPriority="70" w:unhideWhenUsed="0"/>
+    <w:lsdException w:name="Colorful Shading Accent 5" w:semiHidden="0" w:uiPriority="71" w:unhideWhenUsed="0"/>
+    <w:lsdException w:name="Colorful List Accent 5" w:semiHidden="0" w:uiPriority="72" w:unhideWhenUsed="0"/>
+    <w:lsdException w:name="Colorful Grid Accent 5" w:semiHidden="0" w:uiPriority="73" w:unhideWhenUsed="0"/>
+    <w:lsdException w:name="Light Shading Accent 6" w:semiHidden="0" w:uiPriority="60" w:unhideWhenUsed="0"/>
+    <w:lsdException w:name="Light List Accent 6" w:semiHidden="0" w:uiPriority="61" w:unhideWhenUsed="0"/>
+    <w:lsdException w:name="Light Grid Accent 6" w:semiHidden="0" w:uiPriority="62" w:unhideWhenUsed="0"/>
+    <w:lsdException w:name="Medium Shading 1 Accent 6" w:semiHidden="0" w:uiPriority="63" w:unhideWhenUsed="0"/>
+    <w:lsdException w:name="Medium Shading 2 Accent 6" w:semiHidden="0" w:uiPriority="64" w:unhideWhenUsed="0"/>
+    <w:lsdException w:name="Medium List 1 Accent 6" w:semiHidden="0" w:uiPriority="65" w:unhideWhenUsed="0"/>
+    <w:lsdException w:name="Medium List 2 Accent 6" w:semiHidden="0" w:uiPriority="66" w:unhideWhenUsed="0"/>
+    <w:lsdException w:name="Medium Grid 1 Accent 6" w:semiHidden="0" w:uiPriority="67" w:unhideWhenUsed="0"/>
+    <w:lsdException w:name="Medium Grid 2 Accent 6" w:semiHidden="0" w:uiPriority="68" w:unhideWhenUsed="0"/>
+    <w:lsdException w:name="Medium Grid 3 Accent 6" w:semiHidden="0" w:uiPriority="69" w:unhideWhenUsed="0"/>
+    <w:lsdException w:name="Dark List Accent 6" w:semiHidden="0" w:uiPriority="70" w:unhideWhenUsed="0"/>
+    <w:lsdException w:name="Colorful Shading Accent 6" w:semiHidden="0" w:uiPriority="71" w:unhideWhenUsed="0"/>
+    <w:lsdException w:name="Colorful List Accent 6" w:semiHidden="0" w:uiPriority="72" w:unhideWhenUsed="0"/>
+    <w:lsdException w:name="Colorful Grid Accent 6" w:semiHidden="0" w:uiPriority="73" w:unhideWhenUsed="0"/>
+    <w:lsdException w:name="Subtle Emphasis" w:semiHidden="0" w:uiPriority="19" w:unhideWhenUsed="0" w:qFormat="1"/>
+    <w:lsdException w:name="Intense Emphasis" w:semiHidden="0" w:uiPriority="21" w:unhideWhenUsed="0" w:qFormat="1"/>
+    <w:lsdException w:name="Subtle Reference" w:semiHidden="0" w:uiPriority="31" w:unhideWhenUsed="0" w:qFormat="1"/>
+    <w:lsdException w:name="Intense Reference" w:semiHidden="0" w:uiPriority="32" w:unhideWhenUsed="0" w:qFormat="1"/>
+    <w:lsdException w:name="Book Title" w:semiHidden="0" w:uiPriority="33" w:unhideWhenUsed="0" w:qFormat="1"/>
+    <w:lsdException w:name="Bibliography" w:uiPriority="37"/>
+    <w:lsdException w:name="TOC Heading" w:uiPriority="39" w:qFormat="1"/>
   </w:latentStyles>
   <w:style w:type="paragraph" w:default="1" w:styleId="Standard">
     <w:name w:val="Normal"/>
@@ -3134,6 +3786,53 @@
       <w:color w:val="2E74B5" w:themeColor="accent1" w:themeShade="BF"/>
       <w:sz w:val="26"/>
       <w:szCs w:val="26"/>
+    </w:rPr>
+  </w:style>
+  <w:style w:type="paragraph" w:styleId="berschrift3">
+    <w:name w:val="heading 3"/>
+    <w:basedOn w:val="Standard"/>
+    <w:next w:val="Standard"/>
+    <w:link w:val="berschrift3Zchn"/>
+    <w:uiPriority w:val="9"/>
+    <w:unhideWhenUsed/>
+    <w:qFormat/>
+    <w:rsid w:val="00D72253"/>
+    <w:pPr>
+      <w:keepNext/>
+      <w:keepLines/>
+      <w:spacing w:before="200" w:after="0"/>
+      <w:outlineLvl w:val="2"/>
+    </w:pPr>
+    <w:rPr>
+      <w:rFonts w:asciiTheme="majorHAnsi" w:eastAsiaTheme="majorEastAsia" w:hAnsiTheme="majorHAnsi" w:cstheme="majorBidi"/>
+      <w:b/>
+      <w:bCs/>
+      <w:color w:val="5B9BD5" w:themeColor="accent1"/>
+      <w:sz w:val="24"/>
+    </w:rPr>
+  </w:style>
+  <w:style w:type="paragraph" w:styleId="berschrift4">
+    <w:name w:val="heading 4"/>
+    <w:basedOn w:val="Standard"/>
+    <w:next w:val="Standard"/>
+    <w:link w:val="berschrift4Zchn"/>
+    <w:uiPriority w:val="9"/>
+    <w:unhideWhenUsed/>
+    <w:qFormat/>
+    <w:rsid w:val="00FE7CC7"/>
+    <w:pPr>
+      <w:keepNext/>
+      <w:keepLines/>
+      <w:spacing w:before="200" w:after="0"/>
+      <w:outlineLvl w:val="3"/>
+    </w:pPr>
+    <w:rPr>
+      <w:rFonts w:asciiTheme="majorHAnsi" w:eastAsiaTheme="majorEastAsia" w:hAnsiTheme="majorHAnsi" w:cstheme="majorBidi"/>
+      <w:b/>
+      <w:bCs/>
+      <w:i/>
+      <w:iCs/>
+      <w:color w:val="5B9BD5" w:themeColor="accent1"/>
     </w:rPr>
   </w:style>
   <w:style w:type="character" w:default="1" w:styleId="Absatz-Standardschriftart">
@@ -3243,6 +3942,462 @@
       <w:ind w:left="720"/>
       <w:contextualSpacing/>
     </w:pPr>
+  </w:style>
+  <w:style w:type="character" w:customStyle="1" w:styleId="berschrift3Zchn">
+    <w:name w:val="Überschrift 3 Zchn"/>
+    <w:basedOn w:val="Absatz-Standardschriftart"/>
+    <w:link w:val="berschrift3"/>
+    <w:uiPriority w:val="9"/>
+    <w:rsid w:val="00D72253"/>
+    <w:rPr>
+      <w:rFonts w:asciiTheme="majorHAnsi" w:eastAsiaTheme="majorEastAsia" w:hAnsiTheme="majorHAnsi" w:cstheme="majorBidi"/>
+      <w:b/>
+      <w:bCs/>
+      <w:color w:val="5B9BD5" w:themeColor="accent1"/>
+      <w:sz w:val="24"/>
+    </w:rPr>
+  </w:style>
+  <w:style w:type="character" w:customStyle="1" w:styleId="berschrift4Zchn">
+    <w:name w:val="Überschrift 4 Zchn"/>
+    <w:basedOn w:val="Absatz-Standardschriftart"/>
+    <w:link w:val="berschrift4"/>
+    <w:uiPriority w:val="9"/>
+    <w:rsid w:val="00FE7CC7"/>
+    <w:rPr>
+      <w:rFonts w:asciiTheme="majorHAnsi" w:eastAsiaTheme="majorEastAsia" w:hAnsiTheme="majorHAnsi" w:cstheme="majorBidi"/>
+      <w:b/>
+      <w:bCs/>
+      <w:i/>
+      <w:iCs/>
+      <w:color w:val="5B9BD5" w:themeColor="accent1"/>
+    </w:rPr>
+  </w:style>
+  <w:style w:type="character" w:styleId="Hyperlink">
+    <w:name w:val="Hyperlink"/>
+    <w:basedOn w:val="Absatz-Standardschriftart"/>
+    <w:uiPriority w:val="99"/>
+    <w:semiHidden/>
+    <w:unhideWhenUsed/>
+    <w:rsid w:val="00D72253"/>
+    <w:rPr>
+      <w:color w:val="0000FF"/>
+      <w:u w:val="single"/>
+    </w:rPr>
+  </w:style>
+  <w:style w:type="character" w:customStyle="1" w:styleId="apple-converted-space">
+    <w:name w:val="apple-converted-space"/>
+    <w:basedOn w:val="Absatz-Standardschriftart"/>
+    <w:rsid w:val="00D72253"/>
+  </w:style>
+</w:styles>
+</file>
+
+<file path=word/stylesWithEffects.xml><?xml version="1.0" encoding="utf-8"?>
+<w:styles xmlns:wpc="http://schemas.microsoft.com/office/word/2010/wordprocessingCanvas" xmlns:mc="http://schemas.openxmlformats.org/markup-compatibility/2006" xmlns:o="urn:schemas-microsoft-com:office:office" xmlns:r="http://schemas.openxmlformats.org/officeDocument/2006/relationships" xmlns:m="http://schemas.openxmlformats.org/officeDocument/2006/math" xmlns:v="urn:schemas-microsoft-com:vml" xmlns:wp14="http://schemas.microsoft.com/office/word/2010/wordprocessingDrawing" xmlns:wp="http://schemas.openxmlformats.org/drawingml/2006/wordprocessingDrawing" xmlns:w10="urn:schemas-microsoft-com:office:word" xmlns:w="http://schemas.openxmlformats.org/wordprocessingml/2006/main" xmlns:w14="http://schemas.microsoft.com/office/word/2010/wordml" xmlns:wpg="http://schemas.microsoft.com/office/word/2010/wordprocessingGroup" xmlns:wpi="http://schemas.microsoft.com/office/word/2010/wordprocessingInk" xmlns:wne="http://schemas.microsoft.com/office/word/2006/wordml" xmlns:wps="http://schemas.microsoft.com/office/word/2010/wordprocessingShape" mc:Ignorable="w14 wp14">
+  <w:docDefaults>
+    <w:rPrDefault>
+      <w:rPr>
+        <w:rFonts w:asciiTheme="minorHAnsi" w:eastAsiaTheme="minorHAnsi" w:hAnsiTheme="minorHAnsi" w:cstheme="minorBidi"/>
+        <w:sz w:val="22"/>
+        <w:szCs w:val="22"/>
+        <w:lang w:val="de-DE" w:eastAsia="en-US" w:bidi="ar-SA"/>
+      </w:rPr>
+    </w:rPrDefault>
+    <w:pPrDefault>
+      <w:pPr>
+        <w:spacing w:after="160" w:line="259" w:lineRule="auto"/>
+      </w:pPr>
+    </w:pPrDefault>
+  </w:docDefaults>
+  <w:latentStyles w:defLockedState="0" w:defUIPriority="99" w:defSemiHidden="1" w:defUnhideWhenUsed="1" w:defQFormat="0" w:count="267">
+    <w:lsdException w:name="Normal" w:semiHidden="0" w:uiPriority="0" w:unhideWhenUsed="0" w:qFormat="1"/>
+    <w:lsdException w:name="heading 1" w:semiHidden="0" w:uiPriority="9" w:unhideWhenUsed="0" w:qFormat="1"/>
+    <w:lsdException w:name="heading 2" w:uiPriority="9" w:qFormat="1"/>
+    <w:lsdException w:name="heading 3" w:uiPriority="9" w:qFormat="1"/>
+    <w:lsdException w:name="heading 4" w:uiPriority="9" w:qFormat="1"/>
+    <w:lsdException w:name="heading 5" w:uiPriority="9" w:qFormat="1"/>
+    <w:lsdException w:name="heading 6" w:uiPriority="9" w:qFormat="1"/>
+    <w:lsdException w:name="heading 7" w:uiPriority="9" w:qFormat="1"/>
+    <w:lsdException w:name="heading 8" w:uiPriority="9" w:qFormat="1"/>
+    <w:lsdException w:name="heading 9" w:uiPriority="9" w:qFormat="1"/>
+    <w:lsdException w:name="toc 1" w:uiPriority="39"/>
+    <w:lsdException w:name="toc 2" w:uiPriority="39"/>
+    <w:lsdException w:name="toc 3" w:uiPriority="39"/>
+    <w:lsdException w:name="toc 4" w:uiPriority="39"/>
+    <w:lsdException w:name="toc 5" w:uiPriority="39"/>
+    <w:lsdException w:name="toc 6" w:uiPriority="39"/>
+    <w:lsdException w:name="toc 7" w:uiPriority="39"/>
+    <w:lsdException w:name="toc 8" w:uiPriority="39"/>
+    <w:lsdException w:name="toc 9" w:uiPriority="39"/>
+    <w:lsdException w:name="caption" w:uiPriority="35" w:qFormat="1"/>
+    <w:lsdException w:name="Title" w:semiHidden="0" w:uiPriority="10" w:unhideWhenUsed="0" w:qFormat="1"/>
+    <w:lsdException w:name="Default Paragraph Font" w:uiPriority="1"/>
+    <w:lsdException w:name="Subtitle" w:semiHidden="0" w:uiPriority="11" w:unhideWhenUsed="0" w:qFormat="1"/>
+    <w:lsdException w:name="Strong" w:semiHidden="0" w:uiPriority="22" w:unhideWhenUsed="0" w:qFormat="1"/>
+    <w:lsdException w:name="Emphasis" w:semiHidden="0" w:uiPriority="20" w:unhideWhenUsed="0" w:qFormat="1"/>
+    <w:lsdException w:name="Table Grid" w:semiHidden="0" w:uiPriority="39" w:unhideWhenUsed="0"/>
+    <w:lsdException w:name="Placeholder Text" w:unhideWhenUsed="0"/>
+    <w:lsdException w:name="No Spacing" w:semiHidden="0" w:uiPriority="1" w:unhideWhenUsed="0" w:qFormat="1"/>
+    <w:lsdException w:name="Light Shading" w:semiHidden="0" w:uiPriority="60" w:unhideWhenUsed="0"/>
+    <w:lsdException w:name="Light List" w:semiHidden="0" w:uiPriority="61" w:unhideWhenUsed="0"/>
+    <w:lsdException w:name="Light Grid" w:semiHidden="0" w:uiPriority="62" w:unhideWhenUsed="0"/>
+    <w:lsdException w:name="Medium Shading 1" w:semiHidden="0" w:uiPriority="63" w:unhideWhenUsed="0"/>
+    <w:lsdException w:name="Medium Shading 2" w:semiHidden="0" w:uiPriority="64" w:unhideWhenUsed="0"/>
+    <w:lsdException w:name="Medium List 1" w:semiHidden="0" w:uiPriority="65" w:unhideWhenUsed="0"/>
+    <w:lsdException w:name="Medium List 2" w:semiHidden="0" w:uiPriority="66" w:unhideWhenUsed="0"/>
+    <w:lsdException w:name="Medium Grid 1" w:semiHidden="0" w:uiPriority="67" w:unhideWhenUsed="0"/>
+    <w:lsdException w:name="Medium Grid 2" w:semiHidden="0" w:uiPriority="68" w:unhideWhenUsed="0"/>
+    <w:lsdException w:name="Medium Grid 3" w:semiHidden="0" w:uiPriority="69" w:unhideWhenUsed="0"/>
+    <w:lsdException w:name="Dark List" w:semiHidden="0" w:uiPriority="70" w:unhideWhenUsed="0"/>
+    <w:lsdException w:name="Colorful Shading" w:semiHidden="0" w:uiPriority="71" w:unhideWhenUsed="0"/>
+    <w:lsdException w:name="Colorful List" w:semiHidden="0" w:uiPriority="72" w:unhideWhenUsed="0"/>
+    <w:lsdException w:name="Colorful Grid" w:semiHidden="0" w:uiPriority="73" w:unhideWhenUsed="0"/>
+    <w:lsdException w:name="Light Shading Accent 1" w:semiHidden="0" w:uiPriority="60" w:unhideWhenUsed="0"/>
+    <w:lsdException w:name="Light List Accent 1" w:semiHidden="0" w:uiPriority="61" w:unhideWhenUsed="0"/>
+    <w:lsdException w:name="Light Grid Accent 1" w:semiHidden="0" w:uiPriority="62" w:unhideWhenUsed="0"/>
+    <w:lsdException w:name="Medium Shading 1 Accent 1" w:semiHidden="0" w:uiPriority="63" w:unhideWhenUsed="0"/>
+    <w:lsdException w:name="Medium Shading 2 Accent 1" w:semiHidden="0" w:uiPriority="64" w:unhideWhenUsed="0"/>
+    <w:lsdException w:name="Medium List 1 Accent 1" w:semiHidden="0" w:uiPriority="65" w:unhideWhenUsed="0"/>
+    <w:lsdException w:name="Revision" w:unhideWhenUsed="0"/>
+    <w:lsdException w:name="List Paragraph" w:semiHidden="0" w:uiPriority="34" w:unhideWhenUsed="0" w:qFormat="1"/>
+    <w:lsdException w:name="Quote" w:semiHidden="0" w:uiPriority="29" w:unhideWhenUsed="0" w:qFormat="1"/>
+    <w:lsdException w:name="Intense Quote" w:semiHidden="0" w:uiPriority="30" w:unhideWhenUsed="0" w:qFormat="1"/>
+    <w:lsdException w:name="Medium List 2 Accent 1" w:semiHidden="0" w:uiPriority="66" w:unhideWhenUsed="0"/>
+    <w:lsdException w:name="Medium Grid 1 Accent 1" w:semiHidden="0" w:uiPriority="67" w:unhideWhenUsed="0"/>
+    <w:lsdException w:name="Medium Grid 2 Accent 1" w:semiHidden="0" w:uiPriority="68" w:unhideWhenUsed="0"/>
+    <w:lsdException w:name="Medium Grid 3 Accent 1" w:semiHidden="0" w:uiPriority="69" w:unhideWhenUsed="0"/>
+    <w:lsdException w:name="Dark List Accent 1" w:semiHidden="0" w:uiPriority="70" w:unhideWhenUsed="0"/>
+    <w:lsdException w:name="Colorful Shading Accent 1" w:semiHidden="0" w:uiPriority="71" w:unhideWhenUsed="0"/>
+    <w:lsdException w:name="Colorful List Accent 1" w:semiHidden="0" w:uiPriority="72" w:unhideWhenUsed="0"/>
+    <w:lsdException w:name="Colorful Grid Accent 1" w:semiHidden="0" w:uiPriority="73" w:unhideWhenUsed="0"/>
+    <w:lsdException w:name="Light Shading Accent 2" w:semiHidden="0" w:uiPriority="60" w:unhideWhenUsed="0"/>
+    <w:lsdException w:name="Light List Accent 2" w:semiHidden="0" w:uiPriority="61" w:unhideWhenUsed="0"/>
+    <w:lsdException w:name="Light Grid Accent 2" w:semiHidden="0" w:uiPriority="62" w:unhideWhenUsed="0"/>
+    <w:lsdException w:name="Medium Shading 1 Accent 2" w:semiHidden="0" w:uiPriority="63" w:unhideWhenUsed="0"/>
+    <w:lsdException w:name="Medium Shading 2 Accent 2" w:semiHidden="0" w:uiPriority="64" w:unhideWhenUsed="0"/>
+    <w:lsdException w:name="Medium List 1 Accent 2" w:semiHidden="0" w:uiPriority="65" w:unhideWhenUsed="0"/>
+    <w:lsdException w:name="Medium List 2 Accent 2" w:semiHidden="0" w:uiPriority="66" w:unhideWhenUsed="0"/>
+    <w:lsdException w:name="Medium Grid 1 Accent 2" w:semiHidden="0" w:uiPriority="67" w:unhideWhenUsed="0"/>
+    <w:lsdException w:name="Medium Grid 2 Accent 2" w:semiHidden="0" w:uiPriority="68" w:unhideWhenUsed="0"/>
+    <w:lsdException w:name="Medium Grid 3 Accent 2" w:semiHidden="0" w:uiPriority="69" w:unhideWhenUsed="0"/>
+    <w:lsdException w:name="Dark List Accent 2" w:semiHidden="0" w:uiPriority="70" w:unhideWhenUsed="0"/>
+    <w:lsdException w:name="Colorful Shading Accent 2" w:semiHidden="0" w:uiPriority="71" w:unhideWhenUsed="0"/>
+    <w:lsdException w:name="Colorful List Accent 2" w:semiHidden="0" w:uiPriority="72" w:unhideWhenUsed="0"/>
+    <w:lsdException w:name="Colorful Grid Accent 2" w:semiHidden="0" w:uiPriority="73" w:unhideWhenUsed="0"/>
+    <w:lsdException w:name="Light Shading Accent 3" w:semiHidden="0" w:uiPriority="60" w:unhideWhenUsed="0"/>
+    <w:lsdException w:name="Light List Accent 3" w:semiHidden="0" w:uiPriority="61" w:unhideWhenUsed="0"/>
+    <w:lsdException w:name="Light Grid Accent 3" w:semiHidden="0" w:uiPriority="62" w:unhideWhenUsed="0"/>
+    <w:lsdException w:name="Medium Shading 1 Accent 3" w:semiHidden="0" w:uiPriority="63" w:unhideWhenUsed="0"/>
+    <w:lsdException w:name="Medium Shading 2 Accent 3" w:semiHidden="0" w:uiPriority="64" w:unhideWhenUsed="0"/>
+    <w:lsdException w:name="Medium List 1 Accent 3" w:semiHidden="0" w:uiPriority="65" w:unhideWhenUsed="0"/>
+    <w:lsdException w:name="Medium List 2 Accent 3" w:semiHidden="0" w:uiPriority="66" w:unhideWhenUsed="0"/>
+    <w:lsdException w:name="Medium Grid 1 Accent 3" w:semiHidden="0" w:uiPriority="67" w:unhideWhenUsed="0"/>
+    <w:lsdException w:name="Medium Grid 2 Accent 3" w:semiHidden="0" w:uiPriority="68" w:unhideWhenUsed="0"/>
+    <w:lsdException w:name="Medium Grid 3 Accent 3" w:semiHidden="0" w:uiPriority="69" w:unhideWhenUsed="0"/>
+    <w:lsdException w:name="Dark List Accent 3" w:semiHidden="0" w:uiPriority="70" w:unhideWhenUsed="0"/>
+    <w:lsdException w:name="Colorful Shading Accent 3" w:semiHidden="0" w:uiPriority="71" w:unhideWhenUsed="0"/>
+    <w:lsdException w:name="Colorful List Accent 3" w:semiHidden="0" w:uiPriority="72" w:unhideWhenUsed="0"/>
+    <w:lsdException w:name="Colorful Grid Accent 3" w:semiHidden="0" w:uiPriority="73" w:unhideWhenUsed="0"/>
+    <w:lsdException w:name="Light Shading Accent 4" w:semiHidden="0" w:uiPriority="60" w:unhideWhenUsed="0"/>
+    <w:lsdException w:name="Light List Accent 4" w:semiHidden="0" w:uiPriority="61" w:unhideWhenUsed="0"/>
+    <w:lsdException w:name="Light Grid Accent 4" w:semiHidden="0" w:uiPriority="62" w:unhideWhenUsed="0"/>
+    <w:lsdException w:name="Medium Shading 1 Accent 4" w:semiHidden="0" w:uiPriority="63" w:unhideWhenUsed="0"/>
+    <w:lsdException w:name="Medium Shading 2 Accent 4" w:semiHidden="0" w:uiPriority="64" w:unhideWhenUsed="0"/>
+    <w:lsdException w:name="Medium List 1 Accent 4" w:semiHidden="0" w:uiPriority="65" w:unhideWhenUsed="0"/>
+    <w:lsdException w:name="Medium List 2 Accent 4" w:semiHidden="0" w:uiPriority="66" w:unhideWhenUsed="0"/>
+    <w:lsdException w:name="Medium Grid 1 Accent 4" w:semiHidden="0" w:uiPriority="67" w:unhideWhenUsed="0"/>
+    <w:lsdException w:name="Medium Grid 2 Accent 4" w:semiHidden="0" w:uiPriority="68" w:unhideWhenUsed="0"/>
+    <w:lsdException w:name="Medium Grid 3 Accent 4" w:semiHidden="0" w:uiPriority="69" w:unhideWhenUsed="0"/>
+    <w:lsdException w:name="Dark List Accent 4" w:semiHidden="0" w:uiPriority="70" w:unhideWhenUsed="0"/>
+    <w:lsdException w:name="Colorful Shading Accent 4" w:semiHidden="0" w:uiPriority="71" w:unhideWhenUsed="0"/>
+    <w:lsdException w:name="Colorful List Accent 4" w:semiHidden="0" w:uiPriority="72" w:unhideWhenUsed="0"/>
+    <w:lsdException w:name="Colorful Grid Accent 4" w:semiHidden="0" w:uiPriority="73" w:unhideWhenUsed="0"/>
+    <w:lsdException w:name="Light Shading Accent 5" w:semiHidden="0" w:uiPriority="60" w:unhideWhenUsed="0"/>
+    <w:lsdException w:name="Light List Accent 5" w:semiHidden="0" w:uiPriority="61" w:unhideWhenUsed="0"/>
+    <w:lsdException w:name="Light Grid Accent 5" w:semiHidden="0" w:uiPriority="62" w:unhideWhenUsed="0"/>
+    <w:lsdException w:name="Medium Shading 1 Accent 5" w:semiHidden="0" w:uiPriority="63" w:unhideWhenUsed="0"/>
+    <w:lsdException w:name="Medium Shading 2 Accent 5" w:semiHidden="0" w:uiPriority="64" w:unhideWhenUsed="0"/>
+    <w:lsdException w:name="Medium List 1 Accent 5" w:semiHidden="0" w:uiPriority="65" w:unhideWhenUsed="0"/>
+    <w:lsdException w:name="Medium List 2 Accent 5" w:semiHidden="0" w:uiPriority="66" w:unhideWhenUsed="0"/>
+    <w:lsdException w:name="Medium Grid 1 Accent 5" w:semiHidden="0" w:uiPriority="67" w:unhideWhenUsed="0"/>
+    <w:lsdException w:name="Medium Grid 2 Accent 5" w:semiHidden="0" w:uiPriority="68" w:unhideWhenUsed="0"/>
+    <w:lsdException w:name="Medium Grid 3 Accent 5" w:semiHidden="0" w:uiPriority="69" w:unhideWhenUsed="0"/>
+    <w:lsdException w:name="Dark List Accent 5" w:semiHidden="0" w:uiPriority="70" w:unhideWhenUsed="0"/>
+    <w:lsdException w:name="Colorful Shading Accent 5" w:semiHidden="0" w:uiPriority="71" w:unhideWhenUsed="0"/>
+    <w:lsdException w:name="Colorful List Accent 5" w:semiHidden="0" w:uiPriority="72" w:unhideWhenUsed="0"/>
+    <w:lsdException w:name="Colorful Grid Accent 5" w:semiHidden="0" w:uiPriority="73" w:unhideWhenUsed="0"/>
+    <w:lsdException w:name="Light Shading Accent 6" w:semiHidden="0" w:uiPriority="60" w:unhideWhenUsed="0"/>
+    <w:lsdException w:name="Light List Accent 6" w:semiHidden="0" w:uiPriority="61" w:unhideWhenUsed="0"/>
+    <w:lsdException w:name="Light Grid Accent 6" w:semiHidden="0" w:uiPriority="62" w:unhideWhenUsed="0"/>
+    <w:lsdException w:name="Medium Shading 1 Accent 6" w:semiHidden="0" w:uiPriority="63" w:unhideWhenUsed="0"/>
+    <w:lsdException w:name="Medium Shading 2 Accent 6" w:semiHidden="0" w:uiPriority="64" w:unhideWhenUsed="0"/>
+    <w:lsdException w:name="Medium List 1 Accent 6" w:semiHidden="0" w:uiPriority="65" w:unhideWhenUsed="0"/>
+    <w:lsdException w:name="Medium List 2 Accent 6" w:semiHidden="0" w:uiPriority="66" w:unhideWhenUsed="0"/>
+    <w:lsdException w:name="Medium Grid 1 Accent 6" w:semiHidden="0" w:uiPriority="67" w:unhideWhenUsed="0"/>
+    <w:lsdException w:name="Medium Grid 2 Accent 6" w:semiHidden="0" w:uiPriority="68" w:unhideWhenUsed="0"/>
+    <w:lsdException w:name="Medium Grid 3 Accent 6" w:semiHidden="0" w:uiPriority="69" w:unhideWhenUsed="0"/>
+    <w:lsdException w:name="Dark List Accent 6" w:semiHidden="0" w:uiPriority="70" w:unhideWhenUsed="0"/>
+    <w:lsdException w:name="Colorful Shading Accent 6" w:semiHidden="0" w:uiPriority="71" w:unhideWhenUsed="0"/>
+    <w:lsdException w:name="Colorful List Accent 6" w:semiHidden="0" w:uiPriority="72" w:unhideWhenUsed="0"/>
+    <w:lsdException w:name="Colorful Grid Accent 6" w:semiHidden="0" w:uiPriority="73" w:unhideWhenUsed="0"/>
+    <w:lsdException w:name="Subtle Emphasis" w:semiHidden="0" w:uiPriority="19" w:unhideWhenUsed="0" w:qFormat="1"/>
+    <w:lsdException w:name="Intense Emphasis" w:semiHidden="0" w:uiPriority="21" w:unhideWhenUsed="0" w:qFormat="1"/>
+    <w:lsdException w:name="Subtle Reference" w:semiHidden="0" w:uiPriority="31" w:unhideWhenUsed="0" w:qFormat="1"/>
+    <w:lsdException w:name="Intense Reference" w:semiHidden="0" w:uiPriority="32" w:unhideWhenUsed="0" w:qFormat="1"/>
+    <w:lsdException w:name="Book Title" w:semiHidden="0" w:uiPriority="33" w:unhideWhenUsed="0" w:qFormat="1"/>
+    <w:lsdException w:name="Bibliography" w:uiPriority="37"/>
+    <w:lsdException w:name="TOC Heading" w:uiPriority="39" w:qFormat="1"/>
+  </w:latentStyles>
+  <w:style w:type="paragraph" w:default="1" w:styleId="Standard">
+    <w:name w:val="Normal"/>
+    <w:qFormat/>
+  </w:style>
+  <w:style w:type="paragraph" w:styleId="berschrift1">
+    <w:name w:val="heading 1"/>
+    <w:basedOn w:val="Standard"/>
+    <w:next w:val="Standard"/>
+    <w:link w:val="berschrift1Zchn"/>
+    <w:uiPriority w:val="9"/>
+    <w:qFormat/>
+    <w:rsid w:val="007311D2"/>
+    <w:pPr>
+      <w:keepNext/>
+      <w:keepLines/>
+      <w:pBdr>
+        <w:bottom w:val="single" w:sz="4" w:space="1" w:color="5B9BD5" w:themeColor="accent1"/>
+      </w:pBdr>
+      <w:spacing w:before="240" w:after="120"/>
+      <w:outlineLvl w:val="0"/>
+    </w:pPr>
+    <w:rPr>
+      <w:rFonts w:asciiTheme="majorHAnsi" w:eastAsiaTheme="majorEastAsia" w:hAnsiTheme="majorHAnsi" w:cstheme="majorBidi"/>
+      <w:color w:val="2E74B5" w:themeColor="accent1" w:themeShade="BF"/>
+      <w:sz w:val="32"/>
+      <w:szCs w:val="32"/>
+    </w:rPr>
+  </w:style>
+  <w:style w:type="paragraph" w:styleId="berschrift2">
+    <w:name w:val="heading 2"/>
+    <w:basedOn w:val="Standard"/>
+    <w:next w:val="Standard"/>
+    <w:link w:val="berschrift2Zchn"/>
+    <w:uiPriority w:val="9"/>
+    <w:unhideWhenUsed/>
+    <w:qFormat/>
+    <w:rsid w:val="007311D2"/>
+    <w:pPr>
+      <w:keepNext/>
+      <w:keepLines/>
+      <w:spacing w:before="40" w:after="0"/>
+      <w:outlineLvl w:val="1"/>
+    </w:pPr>
+    <w:rPr>
+      <w:rFonts w:asciiTheme="majorHAnsi" w:eastAsiaTheme="majorEastAsia" w:hAnsiTheme="majorHAnsi" w:cstheme="majorBidi"/>
+      <w:color w:val="2E74B5" w:themeColor="accent1" w:themeShade="BF"/>
+      <w:sz w:val="26"/>
+      <w:szCs w:val="26"/>
+    </w:rPr>
+  </w:style>
+  <w:style w:type="paragraph" w:styleId="berschrift3">
+    <w:name w:val="heading 3"/>
+    <w:basedOn w:val="Standard"/>
+    <w:next w:val="Standard"/>
+    <w:link w:val="berschrift3Zchn"/>
+    <w:uiPriority w:val="9"/>
+    <w:unhideWhenUsed/>
+    <w:qFormat/>
+    <w:rsid w:val="00D72253"/>
+    <w:pPr>
+      <w:keepNext/>
+      <w:keepLines/>
+      <w:spacing w:before="200" w:after="0"/>
+      <w:outlineLvl w:val="2"/>
+    </w:pPr>
+    <w:rPr>
+      <w:rFonts w:asciiTheme="majorHAnsi" w:eastAsiaTheme="majorEastAsia" w:hAnsiTheme="majorHAnsi" w:cstheme="majorBidi"/>
+      <w:b/>
+      <w:bCs/>
+      <w:color w:val="5B9BD5" w:themeColor="accent1"/>
+      <w:sz w:val="24"/>
+    </w:rPr>
+  </w:style>
+  <w:style w:type="paragraph" w:styleId="berschrift4">
+    <w:name w:val="heading 4"/>
+    <w:basedOn w:val="Standard"/>
+    <w:next w:val="Standard"/>
+    <w:link w:val="berschrift4Zchn"/>
+    <w:uiPriority w:val="9"/>
+    <w:unhideWhenUsed/>
+    <w:qFormat/>
+    <w:rsid w:val="00FE7CC7"/>
+    <w:pPr>
+      <w:keepNext/>
+      <w:keepLines/>
+      <w:spacing w:before="200" w:after="0"/>
+      <w:outlineLvl w:val="3"/>
+    </w:pPr>
+    <w:rPr>
+      <w:rFonts w:asciiTheme="majorHAnsi" w:eastAsiaTheme="majorEastAsia" w:hAnsiTheme="majorHAnsi" w:cstheme="majorBidi"/>
+      <w:b/>
+      <w:bCs/>
+      <w:i/>
+      <w:iCs/>
+      <w:color w:val="5B9BD5" w:themeColor="accent1"/>
+    </w:rPr>
+  </w:style>
+  <w:style w:type="character" w:default="1" w:styleId="Absatz-Standardschriftart">
+    <w:name w:val="Default Paragraph Font"/>
+    <w:uiPriority w:val="1"/>
+    <w:semiHidden/>
+    <w:unhideWhenUsed/>
+  </w:style>
+  <w:style w:type="table" w:default="1" w:styleId="NormaleTabelle">
+    <w:name w:val="Normal Table"/>
+    <w:uiPriority w:val="99"/>
+    <w:semiHidden/>
+    <w:unhideWhenUsed/>
+    <w:tblPr>
+      <w:tblInd w:w="0" w:type="dxa"/>
+      <w:tblCellMar>
+        <w:top w:w="0" w:type="dxa"/>
+        <w:left w:w="108" w:type="dxa"/>
+        <w:bottom w:w="0" w:type="dxa"/>
+        <w:right w:w="108" w:type="dxa"/>
+      </w:tblCellMar>
+    </w:tblPr>
+  </w:style>
+  <w:style w:type="numbering" w:default="1" w:styleId="KeineListe">
+    <w:name w:val="No List"/>
+    <w:uiPriority w:val="99"/>
+    <w:semiHidden/>
+    <w:unhideWhenUsed/>
+  </w:style>
+  <w:style w:type="character" w:customStyle="1" w:styleId="berschrift1Zchn">
+    <w:name w:val="Überschrift 1 Zchn"/>
+    <w:basedOn w:val="Absatz-Standardschriftart"/>
+    <w:link w:val="berschrift1"/>
+    <w:uiPriority w:val="9"/>
+    <w:rsid w:val="007311D2"/>
+    <w:rPr>
+      <w:rFonts w:asciiTheme="majorHAnsi" w:eastAsiaTheme="majorEastAsia" w:hAnsiTheme="majorHAnsi" w:cstheme="majorBidi"/>
+      <w:color w:val="2E74B5" w:themeColor="accent1" w:themeShade="BF"/>
+      <w:sz w:val="32"/>
+      <w:szCs w:val="32"/>
+    </w:rPr>
+  </w:style>
+  <w:style w:type="paragraph" w:styleId="Kopfzeile">
+    <w:name w:val="header"/>
+    <w:basedOn w:val="Standard"/>
+    <w:link w:val="KopfzeileZchn"/>
+    <w:uiPriority w:val="99"/>
+    <w:unhideWhenUsed/>
+    <w:rsid w:val="007311D2"/>
+    <w:pPr>
+      <w:tabs>
+        <w:tab w:val="center" w:pos="4536"/>
+        <w:tab w:val="right" w:pos="9072"/>
+      </w:tabs>
+      <w:spacing w:after="0" w:line="240" w:lineRule="auto"/>
+    </w:pPr>
+  </w:style>
+  <w:style w:type="character" w:customStyle="1" w:styleId="KopfzeileZchn">
+    <w:name w:val="Kopfzeile Zchn"/>
+    <w:basedOn w:val="Absatz-Standardschriftart"/>
+    <w:link w:val="Kopfzeile"/>
+    <w:uiPriority w:val="99"/>
+    <w:rsid w:val="007311D2"/>
+  </w:style>
+  <w:style w:type="paragraph" w:styleId="Fuzeile">
+    <w:name w:val="footer"/>
+    <w:basedOn w:val="Standard"/>
+    <w:link w:val="FuzeileZchn"/>
+    <w:uiPriority w:val="99"/>
+    <w:unhideWhenUsed/>
+    <w:rsid w:val="007311D2"/>
+    <w:pPr>
+      <w:tabs>
+        <w:tab w:val="center" w:pos="4536"/>
+        <w:tab w:val="right" w:pos="9072"/>
+      </w:tabs>
+      <w:spacing w:after="0" w:line="240" w:lineRule="auto"/>
+    </w:pPr>
+  </w:style>
+  <w:style w:type="character" w:customStyle="1" w:styleId="FuzeileZchn">
+    <w:name w:val="Fußzeile Zchn"/>
+    <w:basedOn w:val="Absatz-Standardschriftart"/>
+    <w:link w:val="Fuzeile"/>
+    <w:uiPriority w:val="99"/>
+    <w:rsid w:val="007311D2"/>
+  </w:style>
+  <w:style w:type="character" w:customStyle="1" w:styleId="berschrift2Zchn">
+    <w:name w:val="Überschrift 2 Zchn"/>
+    <w:basedOn w:val="Absatz-Standardschriftart"/>
+    <w:link w:val="berschrift2"/>
+    <w:uiPriority w:val="9"/>
+    <w:rsid w:val="007311D2"/>
+    <w:rPr>
+      <w:rFonts w:asciiTheme="majorHAnsi" w:eastAsiaTheme="majorEastAsia" w:hAnsiTheme="majorHAnsi" w:cstheme="majorBidi"/>
+      <w:color w:val="2E74B5" w:themeColor="accent1" w:themeShade="BF"/>
+      <w:sz w:val="26"/>
+      <w:szCs w:val="26"/>
+    </w:rPr>
+  </w:style>
+  <w:style w:type="paragraph" w:styleId="Listenabsatz">
+    <w:name w:val="List Paragraph"/>
+    <w:basedOn w:val="Standard"/>
+    <w:uiPriority w:val="34"/>
+    <w:qFormat/>
+    <w:rsid w:val="007311D2"/>
+    <w:pPr>
+      <w:ind w:left="720"/>
+      <w:contextualSpacing/>
+    </w:pPr>
+  </w:style>
+  <w:style w:type="character" w:customStyle="1" w:styleId="berschrift3Zchn">
+    <w:name w:val="Überschrift 3 Zchn"/>
+    <w:basedOn w:val="Absatz-Standardschriftart"/>
+    <w:link w:val="berschrift3"/>
+    <w:uiPriority w:val="9"/>
+    <w:rsid w:val="00D72253"/>
+    <w:rPr>
+      <w:rFonts w:asciiTheme="majorHAnsi" w:eastAsiaTheme="majorEastAsia" w:hAnsiTheme="majorHAnsi" w:cstheme="majorBidi"/>
+      <w:b/>
+      <w:bCs/>
+      <w:color w:val="5B9BD5" w:themeColor="accent1"/>
+      <w:sz w:val="24"/>
+    </w:rPr>
+  </w:style>
+  <w:style w:type="character" w:customStyle="1" w:styleId="berschrift4Zchn">
+    <w:name w:val="Überschrift 4 Zchn"/>
+    <w:basedOn w:val="Absatz-Standardschriftart"/>
+    <w:link w:val="berschrift4"/>
+    <w:uiPriority w:val="9"/>
+    <w:rsid w:val="00FE7CC7"/>
+    <w:rPr>
+      <w:rFonts w:asciiTheme="majorHAnsi" w:eastAsiaTheme="majorEastAsia" w:hAnsiTheme="majorHAnsi" w:cstheme="majorBidi"/>
+      <w:b/>
+      <w:bCs/>
+      <w:i/>
+      <w:iCs/>
+      <w:color w:val="5B9BD5" w:themeColor="accent1"/>
+    </w:rPr>
+  </w:style>
+  <w:style w:type="character" w:styleId="Hyperlink">
+    <w:name w:val="Hyperlink"/>
+    <w:basedOn w:val="Absatz-Standardschriftart"/>
+    <w:uiPriority w:val="99"/>
+    <w:semiHidden/>
+    <w:unhideWhenUsed/>
+    <w:rsid w:val="00D72253"/>
+    <w:rPr>
+      <w:color w:val="0000FF"/>
+      <w:u w:val="single"/>
+    </w:rPr>
+  </w:style>
+  <w:style w:type="character" w:customStyle="1" w:styleId="apple-converted-space">
+    <w:name w:val="apple-converted-space"/>
+    <w:basedOn w:val="Absatz-Standardschriftart"/>
+    <w:rsid w:val="00D72253"/>
   </w:style>
 </w:styles>
 </file>
@@ -3502,7 +4657,7 @@
   <a:extraClrSchemeLst/>
   <a:extLst>
     <a:ext uri="{05A4C25C-085E-4340-85A3-A5531E510DB2}">
-      <thm15:themeFamily xmlns:thm15="http://schemas.microsoft.com/office/thememl/2012/main" name="Office Theme" id="{62F939B6-93AF-4DB8-9C6B-D6C7DFDC589F}" vid="{4A3C46E8-61CC-4603-A589-7422A47A8E4A}"/>
+      <thm15:themeFamily xmlns:thm15="http://schemas.microsoft.com/office/thememl/2012/main" xmlns="" name="Office Theme" id="{62F939B6-93AF-4DB8-9C6B-D6C7DFDC589F}" vid="{4A3C46E8-61CC-4603-A589-7422A47A8E4A}"/>
     </a:ext>
   </a:extLst>
 </a:theme>

</xml_diff>